<commit_message>
atualizando arquivos de contratos de termos de uso e politica de privacidade
</commit_message>
<xml_diff>
--- a/epWeb/src/main/resources/base-view-code/contratos/download/Politica_Privacidade.docx
+++ b/epWeb/src/main/resources/base-view-code/contratos/download/Politica_Privacidade.docx
@@ -1,30 +1,945 @@
 
 <file path=word/document.xml><?xml version="1.0" encoding="utf-8"?>
-<w:document xmlns:wpc="http://schemas.microsoft.com/office/word/2010/wordprocessingCanvas" xmlns:cx="http://schemas.microsoft.com/office/drawing/2014/chartex" xmlns:cx1="http://schemas.microsoft.com/office/drawing/2015/9/8/chartex" xmlns:cx2="http://schemas.microsoft.com/office/drawing/2015/10/21/chartex" xmlns:cx3="http://schemas.microsoft.com/office/drawing/2016/5/9/chartex" xmlns:cx4="http://schemas.microsoft.com/office/drawing/2016/5/10/chartex" xmlns:cx5="http://schemas.microsoft.com/office/drawing/2016/5/11/chartex" xmlns:cx6="http://schemas.microsoft.com/office/drawing/2016/5/12/chartex" xmlns:cx7="http://schemas.microsoft.com/office/drawing/2016/5/13/chartex" xmlns:cx8="http://schemas.microsoft.com/office/drawing/2016/5/14/chartex" xmlns:mc="http://schemas.openxmlformats.org/markup-compatibility/2006" xmlns:aink="http://schemas.microsoft.com/office/drawing/2016/ink" xmlns:am3d="http://schemas.microsoft.com/office/drawing/2017/model3d" xmlns:o="urn:schemas-microsoft-com:office:office" xmlns:oel="http://schemas.microsoft.com/office/2019/extlst" xmlns:r="http://schemas.openxmlformats.org/officeDocument/2006/relationships" xmlns:m="http://schemas.openxmlformats.org/officeDocument/2006/math" xmlns:v="urn:schemas-microsoft-com:vml" xmlns:wp14="http://schemas.microsoft.com/office/word/2010/wordprocessingDrawing" xmlns:wp="http://schemas.openxmlformats.org/drawingml/2006/wordprocessingDrawing" xmlns:w10="urn:schemas-microsoft-com:office:word" xmlns:w="http://schemas.openxmlformats.org/wordprocessingml/2006/main" xmlns:w14="http://schemas.microsoft.com/office/word/2010/wordml" xmlns:w15="http://schemas.microsoft.com/office/word/2012/wordml" xmlns:w16cex="http://schemas.microsoft.com/office/word/2018/wordml/cex" xmlns:w16cid="http://schemas.microsoft.com/office/word/2016/wordml/cid" xmlns:w16="http://schemas.microsoft.com/office/word/2018/wordml" xmlns:w16sdtdh="http://schemas.microsoft.com/office/word/2020/wordml/sdtdatahash" xmlns:w16se="http://schemas.microsoft.com/office/word/2015/wordml/symex" xmlns:wpg="http://schemas.microsoft.com/office/word/2010/wordprocessingGroup" xmlns:wpi="http://schemas.microsoft.com/office/word/2010/wordprocessingInk" xmlns:wne="http://schemas.microsoft.com/office/word/2006/wordml" xmlns:wps="http://schemas.microsoft.com/office/word/2010/wordprocessingShape" mc:Ignorable="w14 w15 w16se w16cid w16 w16cex w16sdtdh wp14">
+<w:document xmlns:wpc="http://schemas.microsoft.com/office/word/2010/wordprocessingCanvas" xmlns:cx="http://schemas.microsoft.com/office/drawing/2014/chartex" xmlns:cx1="http://schemas.microsoft.com/office/drawing/2015/9/8/chartex" xmlns:cx2="http://schemas.microsoft.com/office/drawing/2015/10/21/chartex" xmlns:cx3="http://schemas.microsoft.com/office/drawing/2016/5/9/chartex" xmlns:cx4="http://schemas.microsoft.com/office/drawing/2016/5/10/chartex" xmlns:cx5="http://schemas.microsoft.com/office/drawing/2016/5/11/chartex" xmlns:cx6="http://schemas.microsoft.com/office/drawing/2016/5/12/chartex" xmlns:cx7="http://schemas.microsoft.com/office/drawing/2016/5/13/chartex" xmlns:cx8="http://schemas.microsoft.com/office/drawing/2016/5/14/chartex" xmlns:mc="http://schemas.openxmlformats.org/markup-compatibility/2006" xmlns:aink="http://schemas.microsoft.com/office/drawing/2016/ink" xmlns:am3d="http://schemas.microsoft.com/office/drawing/2017/model3d" xmlns:o="urn:schemas-microsoft-com:office:office" xmlns:r="http://schemas.openxmlformats.org/officeDocument/2006/relationships" xmlns:m="http://schemas.openxmlformats.org/officeDocument/2006/math" xmlns:v="urn:schemas-microsoft-com:vml" xmlns:wp14="http://schemas.microsoft.com/office/word/2010/wordprocessingDrawing" xmlns:wp="http://schemas.openxmlformats.org/drawingml/2006/wordprocessingDrawing" xmlns:w10="urn:schemas-microsoft-com:office:word" xmlns:w="http://schemas.openxmlformats.org/wordprocessingml/2006/main" xmlns:w14="http://schemas.microsoft.com/office/word/2010/wordml" xmlns:w15="http://schemas.microsoft.com/office/word/2012/wordml" xmlns:w16cid="http://schemas.microsoft.com/office/word/2016/wordml/cid" xmlns:w16se="http://schemas.microsoft.com/office/word/2015/wordml/symex" xmlns:wpg="http://schemas.microsoft.com/office/word/2010/wordprocessingGroup" xmlns:wpi="http://schemas.microsoft.com/office/word/2010/wordprocessingInk" xmlns:wne="http://schemas.microsoft.com/office/word/2006/wordml" xmlns:wps="http://schemas.microsoft.com/office/word/2010/wordprocessingShape" mc:Ignorable="w14 w15 w16se w16cid wp14">
   <w:body>
     <w:p>
       <w:pPr>
         <w:pStyle w:val="Title"/>
-        <w:jc w:val="both"/>
-        <w:rPr>
-          <w:lang w:val="pt-BR"/>
-        </w:rPr>
-      </w:pPr>
-      <w:r>
-        <w:rPr>
-          <w:lang w:val="pt-BR"/>
-        </w:rPr>
-        <w:t>POLÍTICA DE PRIVACIDADE – E&amp;P – Entenda &amp; Proteja</w:t>
-      </w:r>
-    </w:p>
-    <w:p>
-      <w:pPr>
-        <w:jc w:val="both"/>
-        <w:rPr>
-          <w:rFonts w:ascii="Times New Roman" w:hAnsi="Times New Roman" w:cs="Times New Roman"/>
-          <w:lang w:val="pt-BR"/>
-        </w:rPr>
-      </w:pPr>
+      </w:pPr>
+      <w:r>
+        <w:t>POLÍTICA DE PRIVACIDADE</w:t>
+      </w:r>
+    </w:p>
+    <w:p>
+      <w:pPr>
+        <w:rPr>
+          <w:lang w:val="pt-BR"/>
+        </w:rPr>
+      </w:pPr>
+    </w:p>
+    <w:p>
+      <w:pPr>
+        <w:jc w:val="center"/>
+        <w:rPr>
+          <w:lang w:val="pt-BR"/>
+        </w:rPr>
+      </w:pPr>
+      <w:r>
+        <w:rPr>
+          <w:noProof/>
+          <w:lang w:val="pt-BR"/>
+        </w:rPr>
+        <w:drawing>
+          <wp:inline distT="0" distB="0" distL="0" distR="0" wp14:anchorId="545E6C8B" wp14:editId="21F5C98C">
+            <wp:extent cx="2602176" cy="3010774"/>
+            <wp:effectExtent l="0" t="0" r="8255" b="0"/>
+            <wp:docPr id="3" name="Picture 3"/>
+            <wp:cNvGraphicFramePr>
+              <a:graphicFrameLocks xmlns:a="http://schemas.openxmlformats.org/drawingml/2006/main" noChangeAspect="1"/>
+            </wp:cNvGraphicFramePr>
+            <a:graphic xmlns:a="http://schemas.openxmlformats.org/drawingml/2006/main">
+              <a:graphicData uri="http://schemas.openxmlformats.org/drawingml/2006/picture">
+                <pic:pic xmlns:pic="http://schemas.openxmlformats.org/drawingml/2006/picture">
+                  <pic:nvPicPr>
+                    <pic:cNvPr id="0" name="Picture 2"/>
+                    <pic:cNvPicPr>
+                      <a:picLocks noChangeAspect="1" noChangeArrowheads="1"/>
+                    </pic:cNvPicPr>
+                  </pic:nvPicPr>
+                  <pic:blipFill>
+                    <a:blip r:embed="rId7">
+                      <a:extLst>
+                        <a:ext uri="{28A0092B-C50C-407E-A947-70E740481C1C}">
+                          <a14:useLocalDpi xmlns:a14="http://schemas.microsoft.com/office/drawing/2010/main" val="0"/>
+                        </a:ext>
+                      </a:extLst>
+                    </a:blip>
+                    <a:srcRect/>
+                    <a:stretch>
+                      <a:fillRect/>
+                    </a:stretch>
+                  </pic:blipFill>
+                  <pic:spPr bwMode="auto">
+                    <a:xfrm>
+                      <a:off x="0" y="0"/>
+                      <a:ext cx="2627012" cy="3039509"/>
+                    </a:xfrm>
+                    <a:prstGeom prst="rect">
+                      <a:avLst/>
+                    </a:prstGeom>
+                    <a:noFill/>
+                    <a:ln>
+                      <a:noFill/>
+                    </a:ln>
+                  </pic:spPr>
+                </pic:pic>
+              </a:graphicData>
+            </a:graphic>
+          </wp:inline>
+        </w:drawing>
+      </w:r>
+    </w:p>
+    <w:p>
+      <w:pPr>
+        <w:jc w:val="both"/>
+        <w:rPr>
+          <w:rFonts w:ascii="Times New Roman" w:hAnsi="Times New Roman" w:cs="Times New Roman"/>
+          <w:lang w:val="pt-BR"/>
+        </w:rPr>
+      </w:pPr>
+    </w:p>
+    <w:p>
+      <w:pPr>
+        <w:pStyle w:val="Title"/>
+      </w:pPr>
+      <w:r>
+        <w:t>ENTENDA &amp; PROTEJA</w:t>
+      </w:r>
+    </w:p>
+    <w:p>
+      <w:pPr>
+        <w:rPr>
+          <w:rFonts w:ascii="Times New Roman" w:eastAsiaTheme="majorEastAsia" w:hAnsi="Times New Roman" w:cstheme="majorBidi"/>
+          <w:spacing w:val="-10"/>
+          <w:kern w:val="28"/>
+          <w:sz w:val="56"/>
+          <w:szCs w:val="56"/>
+          <w:lang w:val="pt-BR"/>
+        </w:rPr>
+      </w:pPr>
+      <w:r>
+        <w:br w:type="page"/>
+      </w:r>
+    </w:p>
+    <w:sdt>
+      <w:sdtPr>
+        <w:rPr>
+          <w:rFonts w:asciiTheme="minorHAnsi" w:eastAsiaTheme="minorHAnsi" w:hAnsiTheme="minorHAnsi" w:cstheme="minorBidi"/>
+          <w:color w:val="auto"/>
+          <w:sz w:val="22"/>
+          <w:szCs w:val="22"/>
+        </w:rPr>
+        <w:id w:val="-2117977273"/>
+        <w:docPartObj>
+          <w:docPartGallery w:val="Table of Contents"/>
+          <w:docPartUnique/>
+        </w:docPartObj>
+      </w:sdtPr>
+      <w:sdtEndPr>
+        <w:rPr>
+          <w:b/>
+          <w:bCs/>
+          <w:noProof/>
+        </w:rPr>
+      </w:sdtEndPr>
+      <w:sdtContent>
+        <w:p>
+          <w:pPr>
+            <w:pStyle w:val="TOCHeading"/>
+          </w:pPr>
+          <w:r>
+            <w:t>SUMÁ</w:t>
+          </w:r>
+          <w:bookmarkStart w:id="0" w:name="_GoBack"/>
+          <w:bookmarkEnd w:id="0"/>
+          <w:r>
+            <w:t>RIO</w:t>
+          </w:r>
+        </w:p>
+        <w:p>
+          <w:pPr>
+            <w:pStyle w:val="TOC1"/>
+            <w:tabs>
+              <w:tab w:val="right" w:leader="dot" w:pos="9062"/>
+            </w:tabs>
+            <w:rPr>
+              <w:noProof/>
+            </w:rPr>
+          </w:pPr>
+          <w:r>
+            <w:fldChar w:fldCharType="begin"/>
+          </w:r>
+          <w:r>
+            <w:instrText xml:space="preserve"> TOC \o "1-3" \h \z \u </w:instrText>
+          </w:r>
+          <w:r>
+            <w:fldChar w:fldCharType="separate"/>
+          </w:r>
+          <w:hyperlink w:anchor="_Toc114556028" w:history="1">
+            <w:r>
+              <w:rPr>
+                <w:rStyle w:val="Hyperlink"/>
+                <w:noProof/>
+                <w:lang w:val="pt-BR"/>
+              </w:rPr>
+              <w:t>SEÇÃO 1 - INFORMAÇÕES GERAIS</w:t>
+            </w:r>
+            <w:r>
+              <w:rPr>
+                <w:noProof/>
+                <w:webHidden/>
+              </w:rPr>
+              <w:tab/>
+            </w:r>
+            <w:r>
+              <w:rPr>
+                <w:noProof/>
+                <w:webHidden/>
+              </w:rPr>
+              <w:fldChar w:fldCharType="begin"/>
+            </w:r>
+            <w:r>
+              <w:rPr>
+                <w:noProof/>
+                <w:webHidden/>
+              </w:rPr>
+              <w:instrText xml:space="preserve"> PAGEREF _Toc114556028 \h </w:instrText>
+            </w:r>
+            <w:r>
+              <w:rPr>
+                <w:noProof/>
+                <w:webHidden/>
+              </w:rPr>
+            </w:r>
+            <w:r>
+              <w:rPr>
+                <w:noProof/>
+                <w:webHidden/>
+              </w:rPr>
+              <w:fldChar w:fldCharType="separate"/>
+            </w:r>
+            <w:r>
+              <w:rPr>
+                <w:noProof/>
+                <w:webHidden/>
+              </w:rPr>
+              <w:t>III</w:t>
+            </w:r>
+            <w:r>
+              <w:rPr>
+                <w:noProof/>
+                <w:webHidden/>
+              </w:rPr>
+              <w:fldChar w:fldCharType="end"/>
+            </w:r>
+          </w:hyperlink>
+        </w:p>
+        <w:p>
+          <w:pPr>
+            <w:pStyle w:val="TOC1"/>
+            <w:tabs>
+              <w:tab w:val="right" w:leader="dot" w:pos="9062"/>
+            </w:tabs>
+            <w:rPr>
+              <w:noProof/>
+            </w:rPr>
+          </w:pPr>
+          <w:hyperlink w:anchor="_Toc114556029" w:history="1">
+            <w:r>
+              <w:rPr>
+                <w:rStyle w:val="Hyperlink"/>
+                <w:noProof/>
+                <w:lang w:val="pt-BR"/>
+              </w:rPr>
+              <w:t>SEÇÃO 2 - COMO RECOLHEMOS OS DADOS PESSOAIS DO USUÁRIO E DO VISITANTE?</w:t>
+            </w:r>
+            <w:r>
+              <w:rPr>
+                <w:noProof/>
+                <w:webHidden/>
+              </w:rPr>
+              <w:tab/>
+            </w:r>
+            <w:r>
+              <w:rPr>
+                <w:noProof/>
+                <w:webHidden/>
+              </w:rPr>
+              <w:fldChar w:fldCharType="begin"/>
+            </w:r>
+            <w:r>
+              <w:rPr>
+                <w:noProof/>
+                <w:webHidden/>
+              </w:rPr>
+              <w:instrText xml:space="preserve"> PAGEREF _Toc114556029 \h </w:instrText>
+            </w:r>
+            <w:r>
+              <w:rPr>
+                <w:noProof/>
+                <w:webHidden/>
+              </w:rPr>
+            </w:r>
+            <w:r>
+              <w:rPr>
+                <w:noProof/>
+                <w:webHidden/>
+              </w:rPr>
+              <w:fldChar w:fldCharType="separate"/>
+            </w:r>
+            <w:r>
+              <w:rPr>
+                <w:noProof/>
+                <w:webHidden/>
+              </w:rPr>
+              <w:t>III</w:t>
+            </w:r>
+            <w:r>
+              <w:rPr>
+                <w:noProof/>
+                <w:webHidden/>
+              </w:rPr>
+              <w:fldChar w:fldCharType="end"/>
+            </w:r>
+          </w:hyperlink>
+        </w:p>
+        <w:p>
+          <w:pPr>
+            <w:pStyle w:val="TOC1"/>
+            <w:tabs>
+              <w:tab w:val="right" w:leader="dot" w:pos="9062"/>
+            </w:tabs>
+            <w:rPr>
+              <w:noProof/>
+            </w:rPr>
+          </w:pPr>
+          <w:hyperlink w:anchor="_Toc114556030" w:history="1">
+            <w:r>
+              <w:rPr>
+                <w:rStyle w:val="Hyperlink"/>
+                <w:noProof/>
+                <w:lang w:val="pt-BR"/>
+              </w:rPr>
+              <w:t>SEÇÃO 3 - QUAIS DADOS PESSOAIS RECOLHEMOS SOBRE O USUÁRIO E VISITANTE?</w:t>
+            </w:r>
+            <w:r>
+              <w:rPr>
+                <w:noProof/>
+                <w:webHidden/>
+              </w:rPr>
+              <w:tab/>
+            </w:r>
+            <w:r>
+              <w:rPr>
+                <w:noProof/>
+                <w:webHidden/>
+              </w:rPr>
+              <w:fldChar w:fldCharType="begin"/>
+            </w:r>
+            <w:r>
+              <w:rPr>
+                <w:noProof/>
+                <w:webHidden/>
+              </w:rPr>
+              <w:instrText xml:space="preserve"> PAGEREF _Toc114556030 \h </w:instrText>
+            </w:r>
+            <w:r>
+              <w:rPr>
+                <w:noProof/>
+                <w:webHidden/>
+              </w:rPr>
+            </w:r>
+            <w:r>
+              <w:rPr>
+                <w:noProof/>
+                <w:webHidden/>
+              </w:rPr>
+              <w:fldChar w:fldCharType="separate"/>
+            </w:r>
+            <w:r>
+              <w:rPr>
+                <w:noProof/>
+                <w:webHidden/>
+              </w:rPr>
+              <w:t>III</w:t>
+            </w:r>
+            <w:r>
+              <w:rPr>
+                <w:noProof/>
+                <w:webHidden/>
+              </w:rPr>
+              <w:fldChar w:fldCharType="end"/>
+            </w:r>
+          </w:hyperlink>
+        </w:p>
+        <w:p>
+          <w:pPr>
+            <w:pStyle w:val="TOC1"/>
+            <w:tabs>
+              <w:tab w:val="right" w:leader="dot" w:pos="9062"/>
+            </w:tabs>
+            <w:rPr>
+              <w:noProof/>
+            </w:rPr>
+          </w:pPr>
+          <w:hyperlink w:anchor="_Toc114556031" w:history="1">
+            <w:r>
+              <w:rPr>
+                <w:rStyle w:val="Hyperlink"/>
+                <w:noProof/>
+                <w:lang w:val="pt-BR"/>
+              </w:rPr>
+              <w:t>SEÇÃO 4 - PARA QUE FINALIDADES UTILIZAMOS OS DADOS PESSOAIS DO USUÁRIO E VISITANTE?</w:t>
+            </w:r>
+            <w:r>
+              <w:rPr>
+                <w:noProof/>
+                <w:webHidden/>
+              </w:rPr>
+              <w:tab/>
+            </w:r>
+            <w:r>
+              <w:rPr>
+                <w:noProof/>
+                <w:webHidden/>
+              </w:rPr>
+              <w:fldChar w:fldCharType="begin"/>
+            </w:r>
+            <w:r>
+              <w:rPr>
+                <w:noProof/>
+                <w:webHidden/>
+              </w:rPr>
+              <w:instrText xml:space="preserve"> PAGEREF _Toc114556031 \h </w:instrText>
+            </w:r>
+            <w:r>
+              <w:rPr>
+                <w:noProof/>
+                <w:webHidden/>
+              </w:rPr>
+            </w:r>
+            <w:r>
+              <w:rPr>
+                <w:noProof/>
+                <w:webHidden/>
+              </w:rPr>
+              <w:fldChar w:fldCharType="separate"/>
+            </w:r>
+            <w:r>
+              <w:rPr>
+                <w:noProof/>
+                <w:webHidden/>
+              </w:rPr>
+              <w:t>III</w:t>
+            </w:r>
+            <w:r>
+              <w:rPr>
+                <w:noProof/>
+                <w:webHidden/>
+              </w:rPr>
+              <w:fldChar w:fldCharType="end"/>
+            </w:r>
+          </w:hyperlink>
+        </w:p>
+        <w:p>
+          <w:pPr>
+            <w:pStyle w:val="TOC1"/>
+            <w:tabs>
+              <w:tab w:val="right" w:leader="dot" w:pos="9062"/>
+            </w:tabs>
+            <w:rPr>
+              <w:noProof/>
+            </w:rPr>
+          </w:pPr>
+          <w:hyperlink w:anchor="_Toc114556032" w:history="1">
+            <w:r>
+              <w:rPr>
+                <w:rStyle w:val="Hyperlink"/>
+                <w:noProof/>
+                <w:lang w:val="pt-BR"/>
+              </w:rPr>
+              <w:t>SEÇÃO 5 - POR QUANTO TEMPO OS DADOS PESSOAIS FICAM ARMAZENADOS?</w:t>
+            </w:r>
+            <w:r>
+              <w:rPr>
+                <w:noProof/>
+                <w:webHidden/>
+              </w:rPr>
+              <w:tab/>
+            </w:r>
+            <w:r>
+              <w:rPr>
+                <w:noProof/>
+                <w:webHidden/>
+              </w:rPr>
+              <w:fldChar w:fldCharType="begin"/>
+            </w:r>
+            <w:r>
+              <w:rPr>
+                <w:noProof/>
+                <w:webHidden/>
+              </w:rPr>
+              <w:instrText xml:space="preserve"> PAGEREF _Toc114556032 \h </w:instrText>
+            </w:r>
+            <w:r>
+              <w:rPr>
+                <w:noProof/>
+                <w:webHidden/>
+              </w:rPr>
+            </w:r>
+            <w:r>
+              <w:rPr>
+                <w:noProof/>
+                <w:webHidden/>
+              </w:rPr>
+              <w:fldChar w:fldCharType="separate"/>
+            </w:r>
+            <w:r>
+              <w:rPr>
+                <w:noProof/>
+                <w:webHidden/>
+              </w:rPr>
+              <w:t>IV</w:t>
+            </w:r>
+            <w:r>
+              <w:rPr>
+                <w:noProof/>
+                <w:webHidden/>
+              </w:rPr>
+              <w:fldChar w:fldCharType="end"/>
+            </w:r>
+          </w:hyperlink>
+        </w:p>
+        <w:p>
+          <w:pPr>
+            <w:pStyle w:val="TOC1"/>
+            <w:tabs>
+              <w:tab w:val="right" w:leader="dot" w:pos="9062"/>
+            </w:tabs>
+            <w:rPr>
+              <w:noProof/>
+            </w:rPr>
+          </w:pPr>
+          <w:hyperlink w:anchor="_Toc114556033" w:history="1">
+            <w:r>
+              <w:rPr>
+                <w:rStyle w:val="Hyperlink"/>
+                <w:noProof/>
+                <w:lang w:val="pt-BR"/>
+              </w:rPr>
+              <w:t>SEÇÃO 6 - SEGURANÇA DOS DADOS PESSOAIS ARMAZENADOS</w:t>
+            </w:r>
+            <w:r>
+              <w:rPr>
+                <w:noProof/>
+                <w:webHidden/>
+              </w:rPr>
+              <w:tab/>
+            </w:r>
+            <w:r>
+              <w:rPr>
+                <w:noProof/>
+                <w:webHidden/>
+              </w:rPr>
+              <w:fldChar w:fldCharType="begin"/>
+            </w:r>
+            <w:r>
+              <w:rPr>
+                <w:noProof/>
+                <w:webHidden/>
+              </w:rPr>
+              <w:instrText xml:space="preserve"> PAGEREF _Toc114556033 \h </w:instrText>
+            </w:r>
+            <w:r>
+              <w:rPr>
+                <w:noProof/>
+                <w:webHidden/>
+              </w:rPr>
+            </w:r>
+            <w:r>
+              <w:rPr>
+                <w:noProof/>
+                <w:webHidden/>
+              </w:rPr>
+              <w:fldChar w:fldCharType="separate"/>
+            </w:r>
+            <w:r>
+              <w:rPr>
+                <w:noProof/>
+                <w:webHidden/>
+              </w:rPr>
+              <w:t>IV</w:t>
+            </w:r>
+            <w:r>
+              <w:rPr>
+                <w:noProof/>
+                <w:webHidden/>
+              </w:rPr>
+              <w:fldChar w:fldCharType="end"/>
+            </w:r>
+          </w:hyperlink>
+        </w:p>
+        <w:p>
+          <w:pPr>
+            <w:pStyle w:val="TOC1"/>
+            <w:tabs>
+              <w:tab w:val="right" w:leader="dot" w:pos="9062"/>
+            </w:tabs>
+            <w:rPr>
+              <w:noProof/>
+            </w:rPr>
+          </w:pPr>
+          <w:hyperlink w:anchor="_Toc114556034" w:history="1">
+            <w:r>
+              <w:rPr>
+                <w:rStyle w:val="Hyperlink"/>
+                <w:noProof/>
+                <w:lang w:val="pt-BR"/>
+              </w:rPr>
+              <w:t>SEÇÃO 7 - COMPARTILHAMENTO DOS DADOS</w:t>
+            </w:r>
+            <w:r>
+              <w:rPr>
+                <w:noProof/>
+                <w:webHidden/>
+              </w:rPr>
+              <w:tab/>
+            </w:r>
+            <w:r>
+              <w:rPr>
+                <w:noProof/>
+                <w:webHidden/>
+              </w:rPr>
+              <w:fldChar w:fldCharType="begin"/>
+            </w:r>
+            <w:r>
+              <w:rPr>
+                <w:noProof/>
+                <w:webHidden/>
+              </w:rPr>
+              <w:instrText xml:space="preserve"> PAGEREF _Toc114556034 \h </w:instrText>
+            </w:r>
+            <w:r>
+              <w:rPr>
+                <w:noProof/>
+                <w:webHidden/>
+              </w:rPr>
+            </w:r>
+            <w:r>
+              <w:rPr>
+                <w:noProof/>
+                <w:webHidden/>
+              </w:rPr>
+              <w:fldChar w:fldCharType="separate"/>
+            </w:r>
+            <w:r>
+              <w:rPr>
+                <w:noProof/>
+                <w:webHidden/>
+              </w:rPr>
+              <w:t>V</w:t>
+            </w:r>
+            <w:r>
+              <w:rPr>
+                <w:noProof/>
+                <w:webHidden/>
+              </w:rPr>
+              <w:fldChar w:fldCharType="end"/>
+            </w:r>
+          </w:hyperlink>
+        </w:p>
+        <w:p>
+          <w:pPr>
+            <w:pStyle w:val="TOC1"/>
+            <w:tabs>
+              <w:tab w:val="right" w:leader="dot" w:pos="9062"/>
+            </w:tabs>
+            <w:rPr>
+              <w:noProof/>
+            </w:rPr>
+          </w:pPr>
+          <w:hyperlink w:anchor="_Toc114556035" w:history="1">
+            <w:r>
+              <w:rPr>
+                <w:rStyle w:val="Hyperlink"/>
+                <w:noProof/>
+                <w:lang w:val="pt-BR"/>
+              </w:rPr>
+              <w:t>SEÇÃO 8 – COOKIES OU DADOS DE NAVEGAÇÃO</w:t>
+            </w:r>
+            <w:r>
+              <w:rPr>
+                <w:noProof/>
+                <w:webHidden/>
+              </w:rPr>
+              <w:tab/>
+            </w:r>
+            <w:r>
+              <w:rPr>
+                <w:noProof/>
+                <w:webHidden/>
+              </w:rPr>
+              <w:fldChar w:fldCharType="begin"/>
+            </w:r>
+            <w:r>
+              <w:rPr>
+                <w:noProof/>
+                <w:webHidden/>
+              </w:rPr>
+              <w:instrText xml:space="preserve"> PAGEREF _Toc114556035 \h </w:instrText>
+            </w:r>
+            <w:r>
+              <w:rPr>
+                <w:noProof/>
+                <w:webHidden/>
+              </w:rPr>
+            </w:r>
+            <w:r>
+              <w:rPr>
+                <w:noProof/>
+                <w:webHidden/>
+              </w:rPr>
+              <w:fldChar w:fldCharType="separate"/>
+            </w:r>
+            <w:r>
+              <w:rPr>
+                <w:noProof/>
+                <w:webHidden/>
+              </w:rPr>
+              <w:t>V</w:t>
+            </w:r>
+            <w:r>
+              <w:rPr>
+                <w:noProof/>
+                <w:webHidden/>
+              </w:rPr>
+              <w:fldChar w:fldCharType="end"/>
+            </w:r>
+          </w:hyperlink>
+        </w:p>
+        <w:p>
+          <w:pPr>
+            <w:pStyle w:val="TOC1"/>
+            <w:tabs>
+              <w:tab w:val="right" w:leader="dot" w:pos="9062"/>
+            </w:tabs>
+            <w:rPr>
+              <w:noProof/>
+            </w:rPr>
+          </w:pPr>
+          <w:hyperlink w:anchor="_Toc114556036" w:history="1">
+            <w:r>
+              <w:rPr>
+                <w:rStyle w:val="Hyperlink"/>
+                <w:noProof/>
+                <w:lang w:val="pt-BR"/>
+              </w:rPr>
+              <w:t>SEÇÃO 9 - CONSENTIMENTO</w:t>
+            </w:r>
+            <w:r>
+              <w:rPr>
+                <w:noProof/>
+                <w:webHidden/>
+              </w:rPr>
+              <w:tab/>
+            </w:r>
+            <w:r>
+              <w:rPr>
+                <w:noProof/>
+                <w:webHidden/>
+              </w:rPr>
+              <w:fldChar w:fldCharType="begin"/>
+            </w:r>
+            <w:r>
+              <w:rPr>
+                <w:noProof/>
+                <w:webHidden/>
+              </w:rPr>
+              <w:instrText xml:space="preserve"> PAGEREF _Toc114556036 \h </w:instrText>
+            </w:r>
+            <w:r>
+              <w:rPr>
+                <w:noProof/>
+                <w:webHidden/>
+              </w:rPr>
+            </w:r>
+            <w:r>
+              <w:rPr>
+                <w:noProof/>
+                <w:webHidden/>
+              </w:rPr>
+              <w:fldChar w:fldCharType="separate"/>
+            </w:r>
+            <w:r>
+              <w:rPr>
+                <w:noProof/>
+                <w:webHidden/>
+              </w:rPr>
+              <w:t>V</w:t>
+            </w:r>
+            <w:r>
+              <w:rPr>
+                <w:noProof/>
+                <w:webHidden/>
+              </w:rPr>
+              <w:fldChar w:fldCharType="end"/>
+            </w:r>
+          </w:hyperlink>
+        </w:p>
+        <w:p>
+          <w:pPr>
+            <w:pStyle w:val="TOC1"/>
+            <w:tabs>
+              <w:tab w:val="right" w:leader="dot" w:pos="9062"/>
+            </w:tabs>
+            <w:rPr>
+              <w:noProof/>
+            </w:rPr>
+          </w:pPr>
+          <w:hyperlink w:anchor="_Toc114556037" w:history="1">
+            <w:r>
+              <w:rPr>
+                <w:rStyle w:val="Hyperlink"/>
+                <w:noProof/>
+                <w:lang w:val="pt-BR"/>
+              </w:rPr>
+              <w:t>SEÇÃO 10 - ALTERAÇÕES PARA ESSA POLÍTICA DE PRIVACIDADE</w:t>
+            </w:r>
+            <w:r>
+              <w:rPr>
+                <w:noProof/>
+                <w:webHidden/>
+              </w:rPr>
+              <w:tab/>
+            </w:r>
+            <w:r>
+              <w:rPr>
+                <w:noProof/>
+                <w:webHidden/>
+              </w:rPr>
+              <w:fldChar w:fldCharType="begin"/>
+            </w:r>
+            <w:r>
+              <w:rPr>
+                <w:noProof/>
+                <w:webHidden/>
+              </w:rPr>
+              <w:instrText xml:space="preserve"> PAGEREF _Toc114556037 \h </w:instrText>
+            </w:r>
+            <w:r>
+              <w:rPr>
+                <w:noProof/>
+                <w:webHidden/>
+              </w:rPr>
+            </w:r>
+            <w:r>
+              <w:rPr>
+                <w:noProof/>
+                <w:webHidden/>
+              </w:rPr>
+              <w:fldChar w:fldCharType="separate"/>
+            </w:r>
+            <w:r>
+              <w:rPr>
+                <w:noProof/>
+                <w:webHidden/>
+              </w:rPr>
+              <w:t>V</w:t>
+            </w:r>
+            <w:r>
+              <w:rPr>
+                <w:noProof/>
+                <w:webHidden/>
+              </w:rPr>
+              <w:fldChar w:fldCharType="end"/>
+            </w:r>
+          </w:hyperlink>
+        </w:p>
+        <w:p>
+          <w:pPr>
+            <w:pStyle w:val="TOC1"/>
+            <w:tabs>
+              <w:tab w:val="right" w:leader="dot" w:pos="9062"/>
+            </w:tabs>
+            <w:rPr>
+              <w:noProof/>
+            </w:rPr>
+          </w:pPr>
+          <w:hyperlink w:anchor="_Toc114556038" w:history="1">
+            <w:r>
+              <w:rPr>
+                <w:rStyle w:val="Hyperlink"/>
+                <w:noProof/>
+                <w:lang w:val="pt-BR"/>
+              </w:rPr>
+              <w:t>SEÇÃO 11 – JURISDIÇÃO PARA RESOLUÇÃO DE CONFLITOS</w:t>
+            </w:r>
+            <w:r>
+              <w:rPr>
+                <w:noProof/>
+                <w:webHidden/>
+              </w:rPr>
+              <w:tab/>
+            </w:r>
+            <w:r>
+              <w:rPr>
+                <w:noProof/>
+                <w:webHidden/>
+              </w:rPr>
+              <w:fldChar w:fldCharType="begin"/>
+            </w:r>
+            <w:r>
+              <w:rPr>
+                <w:noProof/>
+                <w:webHidden/>
+              </w:rPr>
+              <w:instrText xml:space="preserve"> PAGEREF _Toc114556038 \h </w:instrText>
+            </w:r>
+            <w:r>
+              <w:rPr>
+                <w:noProof/>
+                <w:webHidden/>
+              </w:rPr>
+            </w:r>
+            <w:r>
+              <w:rPr>
+                <w:noProof/>
+                <w:webHidden/>
+              </w:rPr>
+              <w:fldChar w:fldCharType="separate"/>
+            </w:r>
+            <w:r>
+              <w:rPr>
+                <w:noProof/>
+                <w:webHidden/>
+              </w:rPr>
+              <w:t>VI</w:t>
+            </w:r>
+            <w:r>
+              <w:rPr>
+                <w:noProof/>
+                <w:webHidden/>
+              </w:rPr>
+              <w:fldChar w:fldCharType="end"/>
+            </w:r>
+          </w:hyperlink>
+        </w:p>
+        <w:p>
+          <w:r>
+            <w:rPr>
+              <w:b/>
+              <w:bCs/>
+              <w:noProof/>
+            </w:rPr>
+            <w:fldChar w:fldCharType="end"/>
+          </w:r>
+        </w:p>
+      </w:sdtContent>
+    </w:sdt>
+    <w:p>
+      <w:pPr>
+        <w:rPr>
+          <w:rFonts w:ascii="Times New Roman" w:eastAsiaTheme="majorEastAsia" w:hAnsi="Times New Roman" w:cs="Times New Roman"/>
+          <w:sz w:val="56"/>
+          <w:szCs w:val="56"/>
+        </w:rPr>
+      </w:pPr>
+      <w:r>
+        <w:rPr>
+          <w:rFonts w:ascii="Times New Roman" w:hAnsi="Times New Roman" w:cs="Times New Roman"/>
+        </w:rPr>
+        <w:br w:type="page"/>
+      </w:r>
     </w:p>
     <w:p>
       <w:pPr>
@@ -34,12 +949,15 @@
           <w:lang w:val="pt-BR"/>
         </w:rPr>
       </w:pPr>
-      <w:r>
-        <w:rPr>
-          <w:lang w:val="pt-BR"/>
-        </w:rPr>
+      <w:bookmarkStart w:id="1" w:name="_Toc114556028"/>
+      <w:r>
+        <w:rPr>
+          <w:lang w:val="pt-BR"/>
+        </w:rPr>
+        <w:lastRenderedPageBreak/>
         <w:t>SEÇÃO 1 - INFORMAÇÕES GERAIS</w:t>
       </w:r>
+      <w:bookmarkEnd w:id="1"/>
     </w:p>
     <w:p>
       <w:pPr>
@@ -171,12 +1089,14 @@
           <w:lang w:val="pt-BR"/>
         </w:rPr>
       </w:pPr>
+      <w:bookmarkStart w:id="2" w:name="_Toc114556029"/>
       <w:r>
         <w:rPr>
           <w:lang w:val="pt-BR"/>
         </w:rPr>
         <w:t>SEÇÃO 2 - COMO RECOLHEMOS OS DADOS PESSOAIS DO USUÁRIO E DO VISITANTE?</w:t>
       </w:r>
+      <w:bookmarkEnd w:id="2"/>
     </w:p>
     <w:p>
       <w:pPr>
@@ -375,12 +1295,14 @@
           <w:lang w:val="pt-BR"/>
         </w:rPr>
       </w:pPr>
+      <w:bookmarkStart w:id="3" w:name="_Toc114556030"/>
       <w:r>
         <w:rPr>
           <w:lang w:val="pt-BR"/>
         </w:rPr>
         <w:t>SEÇÃO 3 - QUAIS DADOS PESSOAIS RECOLHEMOS SOBRE O USUÁRIO E VISITANTE?</w:t>
       </w:r>
+      <w:bookmarkEnd w:id="3"/>
     </w:p>
     <w:p>
       <w:pPr>
@@ -484,6 +1406,490 @@
           <w:lang w:val="pt-BR"/>
         </w:rPr>
       </w:pPr>
+      <w:bookmarkStart w:id="4" w:name="_Toc114556031"/>
+      <w:r>
+        <w:rPr>
+          <w:lang w:val="pt-BR"/>
+        </w:rPr>
+        <w:t xml:space="preserve">SEÇÃO </w:t>
+      </w:r>
+      <w:r>
+        <w:rPr>
+          <w:lang w:val="pt-BR"/>
+        </w:rPr>
+        <w:t>4</w:t>
+      </w:r>
+      <w:r>
+        <w:rPr>
+          <w:lang w:val="pt-BR"/>
+        </w:rPr>
+        <w:t xml:space="preserve"> - PARA QUE FINALIDADES UTILIZAMOS OS DADOS PESSOAIS DO USUÁRIO E VISITANTE?</w:t>
+      </w:r>
+      <w:bookmarkEnd w:id="4"/>
+    </w:p>
+    <w:p>
+      <w:pPr>
+        <w:jc w:val="both"/>
+        <w:rPr>
+          <w:rFonts w:ascii="Times New Roman" w:hAnsi="Times New Roman" w:cs="Times New Roman"/>
+          <w:lang w:val="pt-BR"/>
+        </w:rPr>
+      </w:pPr>
+    </w:p>
+    <w:p>
+      <w:pPr>
+        <w:jc w:val="both"/>
+        <w:rPr>
+          <w:rFonts w:ascii="Times New Roman" w:hAnsi="Times New Roman" w:cs="Times New Roman"/>
+          <w:lang w:val="pt-BR"/>
+        </w:rPr>
+      </w:pPr>
+      <w:r>
+        <w:rPr>
+          <w:rFonts w:ascii="Times New Roman" w:hAnsi="Times New Roman" w:cs="Times New Roman"/>
+          <w:lang w:val="pt-BR"/>
+        </w:rPr>
+        <w:lastRenderedPageBreak/>
+        <w:t xml:space="preserve">Os dados pessoais do usuário e do visitante coletados e armazenados pela </w:t>
+      </w:r>
+      <w:proofErr w:type="gramStart"/>
+      <w:r>
+        <w:rPr>
+          <w:rFonts w:ascii="Times New Roman" w:hAnsi="Times New Roman" w:cs="Times New Roman"/>
+          <w:lang w:val="pt-BR"/>
+        </w:rPr>
+        <w:t xml:space="preserve">plataforma </w:t>
+      </w:r>
+      <w:r>
+        <w:rPr>
+          <w:rFonts w:ascii="Times New Roman" w:hAnsi="Times New Roman" w:cs="Times New Roman"/>
+          <w:lang w:val="pt-BR"/>
+        </w:rPr>
+        <w:t>Entenda</w:t>
+      </w:r>
+      <w:proofErr w:type="gramEnd"/>
+      <w:r>
+        <w:rPr>
+          <w:rFonts w:ascii="Times New Roman" w:hAnsi="Times New Roman" w:cs="Times New Roman"/>
+          <w:lang w:val="pt-BR"/>
+        </w:rPr>
+        <w:t xml:space="preserve"> &amp; Proteja</w:t>
+      </w:r>
+      <w:r>
+        <w:rPr>
+          <w:rFonts w:ascii="Times New Roman" w:hAnsi="Times New Roman" w:cs="Times New Roman"/>
+          <w:lang w:val="pt-BR"/>
+        </w:rPr>
+        <w:t xml:space="preserve"> tem por finalidade:</w:t>
+      </w:r>
+    </w:p>
+    <w:p>
+      <w:pPr>
+        <w:jc w:val="both"/>
+        <w:rPr>
+          <w:rFonts w:ascii="Times New Roman" w:hAnsi="Times New Roman" w:cs="Times New Roman"/>
+          <w:lang w:val="pt-BR"/>
+        </w:rPr>
+      </w:pPr>
+      <w:r>
+        <w:rPr>
+          <w:rFonts w:ascii="Times New Roman" w:hAnsi="Times New Roman" w:cs="Times New Roman"/>
+          <w:lang w:val="pt-BR"/>
+        </w:rPr>
+        <w:t>Bem-estar do usuário e visitante: aprimorar o produto e/ou serviço oferecido, facilitar, agilizar e cumprir os compromissos estabelecidos entre o usuário e a empresa, melhorar a experiência dos usuários e fornecer funcionalidades específicas a depender das características básicas do usuário.</w:t>
+      </w:r>
+    </w:p>
+    <w:p>
+      <w:pPr>
+        <w:jc w:val="both"/>
+        <w:rPr>
+          <w:rFonts w:ascii="Times New Roman" w:hAnsi="Times New Roman" w:cs="Times New Roman"/>
+          <w:lang w:val="pt-BR"/>
+        </w:rPr>
+      </w:pPr>
+      <w:r>
+        <w:rPr>
+          <w:rFonts w:ascii="Times New Roman" w:hAnsi="Times New Roman" w:cs="Times New Roman"/>
+          <w:lang w:val="pt-BR"/>
+        </w:rPr>
+        <w:t xml:space="preserve">Dados de cadastro: para permitir o acesso do usuário a determinados </w:t>
+      </w:r>
+      <w:proofErr w:type="spellStart"/>
+      <w:r>
+        <w:rPr>
+          <w:rFonts w:ascii="Times New Roman" w:hAnsi="Times New Roman" w:cs="Times New Roman"/>
+          <w:lang w:val="pt-BR"/>
+        </w:rPr>
+        <w:t>conteúdos</w:t>
+      </w:r>
+      <w:proofErr w:type="spellEnd"/>
+      <w:r>
+        <w:rPr>
+          <w:rFonts w:ascii="Times New Roman" w:hAnsi="Times New Roman" w:cs="Times New Roman"/>
+          <w:lang w:val="pt-BR"/>
+        </w:rPr>
+        <w:t xml:space="preserve"> da plataforma, exclusivo para usuários cadastrados</w:t>
+      </w:r>
+    </w:p>
+    <w:p>
+      <w:pPr>
+        <w:jc w:val="both"/>
+        <w:rPr>
+          <w:rFonts w:ascii="Times New Roman" w:hAnsi="Times New Roman" w:cs="Times New Roman"/>
+          <w:lang w:val="pt-BR"/>
+        </w:rPr>
+      </w:pPr>
+      <w:r>
+        <w:rPr>
+          <w:rFonts w:ascii="Times New Roman" w:hAnsi="Times New Roman" w:cs="Times New Roman"/>
+          <w:lang w:val="pt-BR"/>
+        </w:rPr>
+        <w:t>O tratamento de dados pessoais para finalidades não previstas nesta Política de Privacidade somente ocorrerá mediante comunicação prévia ao usuário, de modo que os direitos e obrigações aqui previstos permanecem aplicáveis.</w:t>
+      </w:r>
+    </w:p>
+    <w:p>
+      <w:pPr>
+        <w:jc w:val="both"/>
+        <w:rPr>
+          <w:rFonts w:ascii="Times New Roman" w:hAnsi="Times New Roman" w:cs="Times New Roman"/>
+          <w:lang w:val="pt-BR"/>
+        </w:rPr>
+      </w:pPr>
+    </w:p>
+    <w:p>
+      <w:pPr>
+        <w:pStyle w:val="Heading1"/>
+        <w:jc w:val="both"/>
+        <w:rPr>
+          <w:lang w:val="pt-BR"/>
+        </w:rPr>
+      </w:pPr>
+      <w:bookmarkStart w:id="5" w:name="_Toc114556032"/>
+      <w:r>
+        <w:rPr>
+          <w:lang w:val="pt-BR"/>
+        </w:rPr>
+        <w:t xml:space="preserve">SEÇÃO </w:t>
+      </w:r>
+      <w:r>
+        <w:rPr>
+          <w:lang w:val="pt-BR"/>
+        </w:rPr>
+        <w:t>5</w:t>
+      </w:r>
+      <w:r>
+        <w:rPr>
+          <w:lang w:val="pt-BR"/>
+        </w:rPr>
+        <w:t xml:space="preserve"> - POR QUANTO TEMPO OS DADOS PESSOAIS FICAM ARMAZENADOS?</w:t>
+      </w:r>
+      <w:bookmarkEnd w:id="5"/>
+    </w:p>
+    <w:p>
+      <w:pPr>
+        <w:jc w:val="both"/>
+        <w:rPr>
+          <w:rFonts w:ascii="Times New Roman" w:hAnsi="Times New Roman" w:cs="Times New Roman"/>
+          <w:lang w:val="pt-BR"/>
+        </w:rPr>
+      </w:pPr>
+    </w:p>
+    <w:p>
+      <w:pPr>
+        <w:jc w:val="both"/>
+        <w:rPr>
+          <w:rFonts w:ascii="Times New Roman" w:hAnsi="Times New Roman" w:cs="Times New Roman"/>
+          <w:lang w:val="pt-BR"/>
+        </w:rPr>
+      </w:pPr>
+      <w:r>
+        <w:rPr>
+          <w:rFonts w:ascii="Times New Roman" w:hAnsi="Times New Roman" w:cs="Times New Roman"/>
+          <w:lang w:val="pt-BR"/>
+        </w:rPr>
+        <w:t>Os dados pessoais do usuário e visitante são armazenados pela plataforma durante o período necessário para a prestação do serviço ou o cumprimento das finalidades previstas no presente documento, conforme o disposto no inciso I do artigo 15 da Lei 13.709/18.</w:t>
+      </w:r>
+    </w:p>
+    <w:p>
+      <w:pPr>
+        <w:jc w:val="both"/>
+        <w:rPr>
+          <w:rFonts w:ascii="Times New Roman" w:hAnsi="Times New Roman" w:cs="Times New Roman"/>
+          <w:lang w:val="pt-BR"/>
+        </w:rPr>
+      </w:pPr>
+      <w:r>
+        <w:rPr>
+          <w:rFonts w:ascii="Times New Roman" w:hAnsi="Times New Roman" w:cs="Times New Roman"/>
+          <w:lang w:val="pt-BR"/>
+        </w:rPr>
+        <w:t>Os dados podem ser removidos ou anonimizados a pedido do usuário, excetuando os casos em que a lei oferecer outro tratamento.</w:t>
+      </w:r>
+    </w:p>
+    <w:p>
+      <w:pPr>
+        <w:jc w:val="both"/>
+        <w:rPr>
+          <w:rFonts w:ascii="Times New Roman" w:hAnsi="Times New Roman" w:cs="Times New Roman"/>
+          <w:lang w:val="pt-BR"/>
+        </w:rPr>
+      </w:pPr>
+      <w:r>
+        <w:rPr>
+          <w:rFonts w:ascii="Times New Roman" w:hAnsi="Times New Roman" w:cs="Times New Roman"/>
+          <w:lang w:val="pt-BR"/>
+        </w:rPr>
+        <w:t>Ainda, os dados pessoais dos usuários apenas podem ser conservados após o término de seu tratamento nas seguintes hipóteses previstas no artigo 16 da referida lei:</w:t>
+      </w:r>
+    </w:p>
+    <w:p>
+      <w:pPr>
+        <w:jc w:val="both"/>
+        <w:rPr>
+          <w:rFonts w:ascii="Times New Roman" w:hAnsi="Times New Roman" w:cs="Times New Roman"/>
+          <w:lang w:val="pt-BR"/>
+        </w:rPr>
+      </w:pPr>
+    </w:p>
+    <w:p>
+      <w:pPr>
+        <w:jc w:val="both"/>
+        <w:rPr>
+          <w:rFonts w:ascii="Times New Roman" w:hAnsi="Times New Roman" w:cs="Times New Roman"/>
+          <w:lang w:val="pt-BR"/>
+        </w:rPr>
+      </w:pPr>
+      <w:r>
+        <w:rPr>
+          <w:rFonts w:ascii="Times New Roman" w:hAnsi="Times New Roman" w:cs="Times New Roman"/>
+          <w:lang w:val="pt-BR"/>
+        </w:rPr>
+        <w:t xml:space="preserve">I - </w:t>
+      </w:r>
+      <w:proofErr w:type="gramStart"/>
+      <w:r>
+        <w:rPr>
+          <w:rFonts w:ascii="Times New Roman" w:hAnsi="Times New Roman" w:cs="Times New Roman"/>
+          <w:lang w:val="pt-BR"/>
+        </w:rPr>
+        <w:t>cumprimento</w:t>
+      </w:r>
+      <w:proofErr w:type="gramEnd"/>
+      <w:r>
+        <w:rPr>
+          <w:rFonts w:ascii="Times New Roman" w:hAnsi="Times New Roman" w:cs="Times New Roman"/>
+          <w:lang w:val="pt-BR"/>
+        </w:rPr>
+        <w:t xml:space="preserve"> de obrigação legal ou regulatória pelo controlador;</w:t>
+      </w:r>
+    </w:p>
+    <w:p>
+      <w:pPr>
+        <w:jc w:val="both"/>
+        <w:rPr>
+          <w:rFonts w:ascii="Times New Roman" w:hAnsi="Times New Roman" w:cs="Times New Roman"/>
+          <w:lang w:val="pt-BR"/>
+        </w:rPr>
+      </w:pPr>
+      <w:r>
+        <w:rPr>
+          <w:rFonts w:ascii="Times New Roman" w:hAnsi="Times New Roman" w:cs="Times New Roman"/>
+          <w:lang w:val="pt-BR"/>
+        </w:rPr>
+        <w:t xml:space="preserve">II - </w:t>
+      </w:r>
+      <w:proofErr w:type="gramStart"/>
+      <w:r>
+        <w:rPr>
+          <w:rFonts w:ascii="Times New Roman" w:hAnsi="Times New Roman" w:cs="Times New Roman"/>
+          <w:lang w:val="pt-BR"/>
+        </w:rPr>
+        <w:t>estudo</w:t>
+      </w:r>
+      <w:proofErr w:type="gramEnd"/>
+      <w:r>
+        <w:rPr>
+          <w:rFonts w:ascii="Times New Roman" w:hAnsi="Times New Roman" w:cs="Times New Roman"/>
+          <w:lang w:val="pt-BR"/>
+        </w:rPr>
+        <w:t xml:space="preserve"> por órgão de pesquisa, garantida, sempre que possível, a anonimização dos dados pessoais;</w:t>
+      </w:r>
+    </w:p>
+    <w:p>
+      <w:pPr>
+        <w:jc w:val="both"/>
+        <w:rPr>
+          <w:rFonts w:ascii="Times New Roman" w:hAnsi="Times New Roman" w:cs="Times New Roman"/>
+          <w:lang w:val="pt-BR"/>
+        </w:rPr>
+      </w:pPr>
+      <w:r>
+        <w:rPr>
+          <w:rFonts w:ascii="Times New Roman" w:hAnsi="Times New Roman" w:cs="Times New Roman"/>
+          <w:lang w:val="pt-BR"/>
+        </w:rPr>
+        <w:t>III - transferência a terceiro, desde que respeitados os requisitos de tratamento de dados dispostos nesta Lei;</w:t>
+      </w:r>
+    </w:p>
+    <w:p>
+      <w:pPr>
+        <w:jc w:val="both"/>
+        <w:rPr>
+          <w:rFonts w:ascii="Times New Roman" w:hAnsi="Times New Roman" w:cs="Times New Roman"/>
+          <w:lang w:val="pt-BR"/>
+        </w:rPr>
+      </w:pPr>
+      <w:r>
+        <w:rPr>
+          <w:rFonts w:ascii="Times New Roman" w:hAnsi="Times New Roman" w:cs="Times New Roman"/>
+          <w:lang w:val="pt-BR"/>
+        </w:rPr>
+        <w:t xml:space="preserve">IV - </w:t>
+      </w:r>
+      <w:proofErr w:type="gramStart"/>
+      <w:r>
+        <w:rPr>
+          <w:rFonts w:ascii="Times New Roman" w:hAnsi="Times New Roman" w:cs="Times New Roman"/>
+          <w:lang w:val="pt-BR"/>
+        </w:rPr>
+        <w:t>uso</w:t>
+      </w:r>
+      <w:proofErr w:type="gramEnd"/>
+      <w:r>
+        <w:rPr>
+          <w:rFonts w:ascii="Times New Roman" w:hAnsi="Times New Roman" w:cs="Times New Roman"/>
+          <w:lang w:val="pt-BR"/>
+        </w:rPr>
+        <w:t xml:space="preserve"> exclusivo do controlador, vedado seu acesso por terceiro, e desde que anonimizados os dados.</w:t>
+      </w:r>
+    </w:p>
+    <w:p>
+      <w:pPr>
+        <w:jc w:val="both"/>
+        <w:rPr>
+          <w:rFonts w:ascii="Times New Roman" w:hAnsi="Times New Roman" w:cs="Times New Roman"/>
+          <w:lang w:val="pt-BR"/>
+        </w:rPr>
+      </w:pPr>
+    </w:p>
+    <w:p>
+      <w:pPr>
+        <w:pStyle w:val="Heading1"/>
+        <w:jc w:val="both"/>
+        <w:rPr>
+          <w:lang w:val="pt-BR"/>
+        </w:rPr>
+      </w:pPr>
+      <w:bookmarkStart w:id="6" w:name="_Toc114556033"/>
+      <w:r>
+        <w:rPr>
+          <w:lang w:val="pt-BR"/>
+        </w:rPr>
+        <w:t xml:space="preserve">SEÇÃO </w:t>
+      </w:r>
+      <w:r>
+        <w:rPr>
+          <w:lang w:val="pt-BR"/>
+        </w:rPr>
+        <w:t>6</w:t>
+      </w:r>
+      <w:r>
+        <w:rPr>
+          <w:lang w:val="pt-BR"/>
+        </w:rPr>
+        <w:t xml:space="preserve"> - SEGURANÇA DOS DADOS PESSOAIS ARMAZENADOS</w:t>
+      </w:r>
+      <w:bookmarkEnd w:id="6"/>
+    </w:p>
+    <w:p>
+      <w:pPr>
+        <w:jc w:val="both"/>
+        <w:rPr>
+          <w:rFonts w:ascii="Times New Roman" w:hAnsi="Times New Roman" w:cs="Times New Roman"/>
+          <w:lang w:val="pt-BR"/>
+        </w:rPr>
+      </w:pPr>
+    </w:p>
+    <w:p>
+      <w:pPr>
+        <w:jc w:val="both"/>
+        <w:rPr>
+          <w:rFonts w:ascii="Times New Roman" w:hAnsi="Times New Roman" w:cs="Times New Roman"/>
+          <w:lang w:val="pt-BR"/>
+        </w:rPr>
+      </w:pPr>
+      <w:r>
+        <w:rPr>
+          <w:rFonts w:ascii="Times New Roman" w:hAnsi="Times New Roman" w:cs="Times New Roman"/>
+          <w:lang w:val="pt-BR"/>
+        </w:rPr>
+        <w:t>A plataforma se compromete a aplicar as medidas técnicas e organizativas aptas a proteger os dados pessoais de acessos não autorizados e de situações de destruição, perda, alteração, comunicação ou difusão de tais dados.</w:t>
+      </w:r>
+    </w:p>
+    <w:p>
+      <w:pPr>
+        <w:jc w:val="both"/>
+        <w:rPr>
+          <w:rFonts w:ascii="Times New Roman" w:hAnsi="Times New Roman" w:cs="Times New Roman"/>
+          <w:lang w:val="pt-BR"/>
+        </w:rPr>
+      </w:pPr>
+      <w:r>
+        <w:rPr>
+          <w:rFonts w:ascii="Times New Roman" w:hAnsi="Times New Roman" w:cs="Times New Roman"/>
+          <w:lang w:val="pt-BR"/>
+        </w:rPr>
+        <w:t xml:space="preserve">A plataforma não se exime de responsabilidade por culpa exclusiva de </w:t>
+      </w:r>
+      <w:r>
+        <w:rPr>
+          <w:rFonts w:ascii="Times New Roman" w:hAnsi="Times New Roman" w:cs="Times New Roman"/>
+          <w:lang w:val="pt-BR"/>
+        </w:rPr>
+        <w:t>terceiros</w:t>
+      </w:r>
+      <w:r>
+        <w:rPr>
+          <w:rFonts w:ascii="Times New Roman" w:hAnsi="Times New Roman" w:cs="Times New Roman"/>
+          <w:lang w:val="pt-BR"/>
+        </w:rPr>
+        <w:t>, como em caso de ataque de hackers ou crackers, ou culpa exclusiva do usuário, como no caso em que ele mesmo transfere seus dados a terceiros. O site se compromete a comunicar o usuário em caso de alguma violação de segurança dos seus dados pessoais.</w:t>
+      </w:r>
+    </w:p>
+    <w:p>
+      <w:pPr>
+        <w:jc w:val="both"/>
+        <w:rPr>
+          <w:rFonts w:ascii="Times New Roman" w:hAnsi="Times New Roman" w:cs="Times New Roman"/>
+          <w:lang w:val="pt-BR"/>
+        </w:rPr>
+      </w:pPr>
+      <w:r>
+        <w:rPr>
+          <w:rFonts w:ascii="Times New Roman" w:hAnsi="Times New Roman" w:cs="Times New Roman"/>
+          <w:lang w:val="pt-BR"/>
+        </w:rPr>
+        <w:t>Os dados pessoais armazenados são tratados com confidencialidade, dentro dos limites legais. No entanto, podemos divulgar suas informações pessoais caso sejamos obrigados pela lei para fazê-lo ou se você violar nossos Termos de Serviço.</w:t>
+      </w:r>
+    </w:p>
+    <w:p>
+      <w:pPr>
+        <w:jc w:val="both"/>
+        <w:rPr>
+          <w:rFonts w:ascii="Times New Roman" w:hAnsi="Times New Roman" w:cs="Times New Roman"/>
+          <w:lang w:val="pt-BR"/>
+        </w:rPr>
+      </w:pPr>
+    </w:p>
+    <w:p>
+      <w:pPr>
+        <w:pStyle w:val="Heading1"/>
+        <w:jc w:val="both"/>
+        <w:rPr>
+          <w:lang w:val="pt-BR"/>
+        </w:rPr>
+      </w:pPr>
+      <w:bookmarkStart w:id="7" w:name="_Toc114556034"/>
       <w:r>
         <w:rPr>
           <w:lang w:val="pt-BR"/>
@@ -495,132 +1901,55 @@
         <w:rPr>
           <w:lang w:val="pt-BR"/>
         </w:rPr>
-        <w:t>4</w:t>
-      </w:r>
-      <w:r>
-        <w:rPr>
-          <w:lang w:val="pt-BR"/>
-        </w:rPr>
-        <w:t xml:space="preserve"> - PARA QUE FINALIDADES UTILIZAMOS OS DADOS PESSOAIS DO USUÁRIO E VISITANTE?</w:t>
-      </w:r>
-    </w:p>
-    <w:p>
-      <w:pPr>
-        <w:jc w:val="both"/>
-        <w:rPr>
-          <w:rFonts w:ascii="Times New Roman" w:hAnsi="Times New Roman" w:cs="Times New Roman"/>
-          <w:lang w:val="pt-BR"/>
-        </w:rPr>
-      </w:pPr>
-    </w:p>
-    <w:p>
-      <w:pPr>
-        <w:jc w:val="both"/>
-        <w:rPr>
-          <w:rFonts w:ascii="Times New Roman" w:hAnsi="Times New Roman" w:cs="Times New Roman"/>
-          <w:lang w:val="pt-BR"/>
-        </w:rPr>
-      </w:pPr>
-      <w:r>
-        <w:rPr>
-          <w:rFonts w:ascii="Times New Roman" w:hAnsi="Times New Roman" w:cs="Times New Roman"/>
-          <w:lang w:val="pt-BR"/>
-        </w:rPr>
-        <w:t xml:space="preserve">Os dados pessoais do usuário e do visitante coletados e armazenados pela </w:t>
-      </w:r>
-      <w:proofErr w:type="gramStart"/>
-      <w:r>
-        <w:rPr>
-          <w:rFonts w:ascii="Times New Roman" w:hAnsi="Times New Roman" w:cs="Times New Roman"/>
-          <w:lang w:val="pt-BR"/>
-        </w:rPr>
-        <w:t xml:space="preserve">plataforma </w:t>
-      </w:r>
-      <w:r>
-        <w:rPr>
-          <w:rFonts w:ascii="Times New Roman" w:hAnsi="Times New Roman" w:cs="Times New Roman"/>
-          <w:lang w:val="pt-BR"/>
-        </w:rPr>
-        <w:t>Entenda</w:t>
-      </w:r>
-      <w:proofErr w:type="gramEnd"/>
-      <w:r>
-        <w:rPr>
-          <w:rFonts w:ascii="Times New Roman" w:hAnsi="Times New Roman" w:cs="Times New Roman"/>
-          <w:lang w:val="pt-BR"/>
-        </w:rPr>
-        <w:t xml:space="preserve"> &amp; Proteja</w:t>
-      </w:r>
-      <w:r>
-        <w:rPr>
-          <w:rFonts w:ascii="Times New Roman" w:hAnsi="Times New Roman" w:cs="Times New Roman"/>
-          <w:lang w:val="pt-BR"/>
-        </w:rPr>
-        <w:t xml:space="preserve"> tem por finalidade:</w:t>
-      </w:r>
-    </w:p>
-    <w:p>
-      <w:pPr>
-        <w:jc w:val="both"/>
-        <w:rPr>
-          <w:rFonts w:ascii="Times New Roman" w:hAnsi="Times New Roman" w:cs="Times New Roman"/>
-          <w:lang w:val="pt-BR"/>
-        </w:rPr>
-      </w:pPr>
-      <w:r>
-        <w:rPr>
-          <w:rFonts w:ascii="Times New Roman" w:hAnsi="Times New Roman" w:cs="Times New Roman"/>
-          <w:lang w:val="pt-BR"/>
-        </w:rPr>
-        <w:t>Bem-estar do usuário e visitante: aprimorar o produto e/ou serviço oferecido, facilitar, agilizar e cumprir os compromissos estabelecidos entre o usuário e a empresa, melhorar a experiência dos usuários e fornecer funcionalidades específicas a depender das características básicas do usuário.</w:t>
-      </w:r>
-    </w:p>
-    <w:p>
-      <w:pPr>
-        <w:jc w:val="both"/>
-        <w:rPr>
-          <w:rFonts w:ascii="Times New Roman" w:hAnsi="Times New Roman" w:cs="Times New Roman"/>
-          <w:lang w:val="pt-BR"/>
-        </w:rPr>
-      </w:pPr>
-      <w:r>
-        <w:rPr>
-          <w:rFonts w:ascii="Times New Roman" w:hAnsi="Times New Roman" w:cs="Times New Roman"/>
-          <w:lang w:val="pt-BR"/>
-        </w:rPr>
-        <w:t xml:space="preserve">Dados de cadastro: para permitir o acesso do usuário a determinados </w:t>
-      </w:r>
-      <w:proofErr w:type="spellStart"/>
-      <w:r>
-        <w:rPr>
-          <w:rFonts w:ascii="Times New Roman" w:hAnsi="Times New Roman" w:cs="Times New Roman"/>
-          <w:lang w:val="pt-BR"/>
-        </w:rPr>
-        <w:t>conteúdos</w:t>
-      </w:r>
-      <w:proofErr w:type="spellEnd"/>
-      <w:r>
-        <w:rPr>
-          <w:rFonts w:ascii="Times New Roman" w:hAnsi="Times New Roman" w:cs="Times New Roman"/>
-          <w:lang w:val="pt-BR"/>
-        </w:rPr>
-        <w:t xml:space="preserve"> da plataforma, exclusivo para usuários cadastrados</w:t>
-      </w:r>
-    </w:p>
-    <w:p>
-      <w:pPr>
-        <w:jc w:val="both"/>
-        <w:rPr>
-          <w:rFonts w:ascii="Times New Roman" w:hAnsi="Times New Roman" w:cs="Times New Roman"/>
-          <w:lang w:val="pt-BR"/>
-        </w:rPr>
-      </w:pPr>
-      <w:r>
-        <w:rPr>
-          <w:rFonts w:ascii="Times New Roman" w:hAnsi="Times New Roman" w:cs="Times New Roman"/>
-          <w:lang w:val="pt-BR"/>
-        </w:rPr>
-        <w:t>O tratamento de dados pessoais para finalidades não previstas nesta Política de Privacidade somente ocorrerá mediante comunicação prévia ao usuário, de modo que os direitos e obrigações aqui previstos permanecem aplicáveis.</w:t>
+        <w:t>7</w:t>
+      </w:r>
+      <w:r>
+        <w:rPr>
+          <w:lang w:val="pt-BR"/>
+        </w:rPr>
+        <w:t xml:space="preserve"> - COMPARTILHAMENTO DOS DADOS</w:t>
+      </w:r>
+      <w:bookmarkEnd w:id="7"/>
+    </w:p>
+    <w:p>
+      <w:pPr>
+        <w:jc w:val="both"/>
+        <w:rPr>
+          <w:rFonts w:ascii="Times New Roman" w:hAnsi="Times New Roman" w:cs="Times New Roman"/>
+          <w:lang w:val="pt-BR"/>
+        </w:rPr>
+      </w:pPr>
+    </w:p>
+    <w:p>
+      <w:pPr>
+        <w:jc w:val="both"/>
+        <w:rPr>
+          <w:rFonts w:ascii="Times New Roman" w:hAnsi="Times New Roman" w:cs="Times New Roman"/>
+          <w:lang w:val="pt-BR"/>
+        </w:rPr>
+      </w:pPr>
+      <w:r>
+        <w:rPr>
+          <w:rFonts w:ascii="Times New Roman" w:hAnsi="Times New Roman" w:cs="Times New Roman"/>
+          <w:lang w:val="pt-BR"/>
+        </w:rPr>
+        <w:t>O compartilhamento de dados do usuário ocorre apenas com os dados referentes a publicações realizadas pelo próprio usuário, tais ações são compartilhadas publicamente com os outros usuários.</w:t>
+      </w:r>
+    </w:p>
+    <w:p>
+      <w:pPr>
+        <w:jc w:val="both"/>
+        <w:rPr>
+          <w:rFonts w:ascii="Times New Roman" w:hAnsi="Times New Roman" w:cs="Times New Roman"/>
+          <w:lang w:val="pt-BR"/>
+        </w:rPr>
+      </w:pPr>
+      <w:r>
+        <w:rPr>
+          <w:rFonts w:ascii="Times New Roman" w:hAnsi="Times New Roman" w:cs="Times New Roman"/>
+          <w:lang w:val="pt-BR"/>
+        </w:rPr>
+        <w:t>Os dados do perfil do usuário são compartilhados publicamente em sistemas de busca e dentro da plataforma, sendo permitido ao usuário modificar tal configuração para que seu perfil não apareça nos resultados de busca de tais ferramentas.</w:t>
       </w:r>
     </w:p>
     <w:p>
@@ -640,6 +1969,7 @@
           <w:lang w:val="pt-BR"/>
         </w:rPr>
       </w:pPr>
+      <w:bookmarkStart w:id="8" w:name="_Toc114556035"/>
       <w:r>
         <w:rPr>
           <w:lang w:val="pt-BR"/>
@@ -650,191 +1980,55 @@
         <w:rPr>
           <w:lang w:val="pt-BR"/>
         </w:rPr>
-        <w:t>5</w:t>
-      </w:r>
-      <w:r>
-        <w:rPr>
-          <w:lang w:val="pt-BR"/>
-        </w:rPr>
-        <w:t xml:space="preserve"> - POR QUANTO TEMPO OS DADOS PESSOAIS FICAM ARMAZENADOS?</w:t>
-      </w:r>
-    </w:p>
-    <w:p>
-      <w:pPr>
-        <w:jc w:val="both"/>
-        <w:rPr>
-          <w:rFonts w:ascii="Times New Roman" w:hAnsi="Times New Roman" w:cs="Times New Roman"/>
-          <w:lang w:val="pt-BR"/>
-        </w:rPr>
-      </w:pPr>
-    </w:p>
-    <w:p>
-      <w:pPr>
-        <w:jc w:val="both"/>
-        <w:rPr>
-          <w:rFonts w:ascii="Times New Roman" w:hAnsi="Times New Roman" w:cs="Times New Roman"/>
-          <w:lang w:val="pt-BR"/>
-        </w:rPr>
-      </w:pPr>
-      <w:r>
-        <w:rPr>
-          <w:rFonts w:ascii="Times New Roman" w:hAnsi="Times New Roman" w:cs="Times New Roman"/>
-          <w:lang w:val="pt-BR"/>
-        </w:rPr>
-        <w:t>Os dados pessoais do usuário e visitante são armazenados pela plataforma durante o período necessário para a prestação do serviço ou o cumprimento das finalidades previstas no presente documento, conforme o disposto no inciso I do artigo 15 da Lei 13.709/18.</w:t>
-      </w:r>
-    </w:p>
-    <w:p>
-      <w:pPr>
-        <w:jc w:val="both"/>
-        <w:rPr>
-          <w:rFonts w:ascii="Times New Roman" w:hAnsi="Times New Roman" w:cs="Times New Roman"/>
-          <w:lang w:val="pt-BR"/>
-        </w:rPr>
-      </w:pPr>
-      <w:r>
-        <w:rPr>
-          <w:rFonts w:ascii="Times New Roman" w:hAnsi="Times New Roman" w:cs="Times New Roman"/>
-          <w:lang w:val="pt-BR"/>
-        </w:rPr>
-        <w:t>Os dados podem ser removidos ou anonimizados a pedido do usuário, excetuando os casos em que a lei oferecer outro tratamento.</w:t>
-      </w:r>
-    </w:p>
-    <w:p>
-      <w:pPr>
-        <w:jc w:val="both"/>
-        <w:rPr>
-          <w:rFonts w:ascii="Times New Roman" w:hAnsi="Times New Roman" w:cs="Times New Roman"/>
-          <w:lang w:val="pt-BR"/>
-        </w:rPr>
-      </w:pPr>
-      <w:r>
-        <w:rPr>
-          <w:rFonts w:ascii="Times New Roman" w:hAnsi="Times New Roman" w:cs="Times New Roman"/>
-          <w:lang w:val="pt-BR"/>
-        </w:rPr>
-        <w:t>Ainda, os dados pessoais dos usuários apenas podem ser conservados após o término de seu tratamento nas seguintes hipóteses previstas no artigo 16 da referida lei:</w:t>
-      </w:r>
-    </w:p>
-    <w:p>
-      <w:pPr>
-        <w:jc w:val="both"/>
-        <w:rPr>
-          <w:rFonts w:ascii="Times New Roman" w:hAnsi="Times New Roman" w:cs="Times New Roman"/>
-          <w:lang w:val="pt-BR"/>
-        </w:rPr>
-      </w:pPr>
-    </w:p>
-    <w:p>
-      <w:pPr>
-        <w:jc w:val="both"/>
-        <w:rPr>
-          <w:rFonts w:ascii="Times New Roman" w:hAnsi="Times New Roman" w:cs="Times New Roman"/>
-          <w:lang w:val="pt-BR"/>
-        </w:rPr>
-      </w:pPr>
-      <w:r>
-        <w:rPr>
-          <w:rFonts w:ascii="Times New Roman" w:hAnsi="Times New Roman" w:cs="Times New Roman"/>
-          <w:lang w:val="pt-BR"/>
-        </w:rPr>
-        <w:t xml:space="preserve">I - </w:t>
-      </w:r>
-      <w:proofErr w:type="gramStart"/>
-      <w:r>
-        <w:rPr>
-          <w:rFonts w:ascii="Times New Roman" w:hAnsi="Times New Roman" w:cs="Times New Roman"/>
-          <w:lang w:val="pt-BR"/>
-        </w:rPr>
-        <w:t>cumprimento</w:t>
-      </w:r>
-      <w:proofErr w:type="gramEnd"/>
-      <w:r>
-        <w:rPr>
-          <w:rFonts w:ascii="Times New Roman" w:hAnsi="Times New Roman" w:cs="Times New Roman"/>
-          <w:lang w:val="pt-BR"/>
-        </w:rPr>
-        <w:t xml:space="preserve"> de obrigação legal ou regulatória pelo controlador;</w:t>
-      </w:r>
-    </w:p>
-    <w:p>
-      <w:pPr>
-        <w:jc w:val="both"/>
-        <w:rPr>
-          <w:rFonts w:ascii="Times New Roman" w:hAnsi="Times New Roman" w:cs="Times New Roman"/>
-          <w:lang w:val="pt-BR"/>
-        </w:rPr>
-      </w:pPr>
-      <w:r>
-        <w:rPr>
-          <w:rFonts w:ascii="Times New Roman" w:hAnsi="Times New Roman" w:cs="Times New Roman"/>
-          <w:lang w:val="pt-BR"/>
-        </w:rPr>
-        <w:t xml:space="preserve">II - </w:t>
-      </w:r>
-      <w:proofErr w:type="gramStart"/>
-      <w:r>
-        <w:rPr>
-          <w:rFonts w:ascii="Times New Roman" w:hAnsi="Times New Roman" w:cs="Times New Roman"/>
-          <w:lang w:val="pt-BR"/>
-        </w:rPr>
-        <w:t>estudo</w:t>
-      </w:r>
-      <w:proofErr w:type="gramEnd"/>
-      <w:r>
-        <w:rPr>
-          <w:rFonts w:ascii="Times New Roman" w:hAnsi="Times New Roman" w:cs="Times New Roman"/>
-          <w:lang w:val="pt-BR"/>
-        </w:rPr>
-        <w:t xml:space="preserve"> por órgão de pesquisa, garantida, sempre que possível, a anonimização dos dados pessoais;</w:t>
-      </w:r>
-    </w:p>
-    <w:p>
-      <w:pPr>
-        <w:jc w:val="both"/>
-        <w:rPr>
-          <w:rFonts w:ascii="Times New Roman" w:hAnsi="Times New Roman" w:cs="Times New Roman"/>
-          <w:lang w:val="pt-BR"/>
-        </w:rPr>
-      </w:pPr>
-      <w:r>
-        <w:rPr>
-          <w:rFonts w:ascii="Times New Roman" w:hAnsi="Times New Roman" w:cs="Times New Roman"/>
-          <w:lang w:val="pt-BR"/>
-        </w:rPr>
-        <w:t>III - transferência a terceiro, desde que respeitados os requisitos de tratamento de dados dispostos nesta Lei;</w:t>
-      </w:r>
-    </w:p>
-    <w:p>
-      <w:pPr>
-        <w:jc w:val="both"/>
-        <w:rPr>
-          <w:rFonts w:ascii="Times New Roman" w:hAnsi="Times New Roman" w:cs="Times New Roman"/>
-          <w:lang w:val="pt-BR"/>
-        </w:rPr>
-      </w:pPr>
-      <w:r>
-        <w:rPr>
-          <w:rFonts w:ascii="Times New Roman" w:hAnsi="Times New Roman" w:cs="Times New Roman"/>
-          <w:lang w:val="pt-BR"/>
-        </w:rPr>
-        <w:t xml:space="preserve">IV - </w:t>
-      </w:r>
-      <w:proofErr w:type="gramStart"/>
-      <w:r>
-        <w:rPr>
-          <w:rFonts w:ascii="Times New Roman" w:hAnsi="Times New Roman" w:cs="Times New Roman"/>
-          <w:lang w:val="pt-BR"/>
-        </w:rPr>
-        <w:t>uso</w:t>
-      </w:r>
-      <w:proofErr w:type="gramEnd"/>
-      <w:r>
-        <w:rPr>
-          <w:rFonts w:ascii="Times New Roman" w:hAnsi="Times New Roman" w:cs="Times New Roman"/>
-          <w:lang w:val="pt-BR"/>
-        </w:rPr>
-        <w:t xml:space="preserve"> exclusivo do controlador, vedado seu acesso por terceiro, e desde que anonimizados os dados.</w:t>
+        <w:t>8</w:t>
+      </w:r>
+      <w:r>
+        <w:rPr>
+          <w:lang w:val="pt-BR"/>
+        </w:rPr>
+        <w:t xml:space="preserve"> – COOKIES OU DADOS DE NAVEGAÇÃO</w:t>
+      </w:r>
+      <w:bookmarkEnd w:id="8"/>
+    </w:p>
+    <w:p>
+      <w:pPr>
+        <w:jc w:val="both"/>
+        <w:rPr>
+          <w:rFonts w:ascii="Times New Roman" w:hAnsi="Times New Roman" w:cs="Times New Roman"/>
+          <w:lang w:val="pt-BR"/>
+        </w:rPr>
+      </w:pPr>
+    </w:p>
+    <w:p>
+      <w:pPr>
+        <w:jc w:val="both"/>
+        <w:rPr>
+          <w:rFonts w:ascii="Times New Roman" w:hAnsi="Times New Roman" w:cs="Times New Roman"/>
+          <w:lang w:val="pt-BR"/>
+        </w:rPr>
+      </w:pPr>
+      <w:r>
+        <w:rPr>
+          <w:rFonts w:ascii="Times New Roman" w:hAnsi="Times New Roman" w:cs="Times New Roman"/>
+          <w:lang w:val="pt-BR"/>
+        </w:rPr>
+        <w:t>Os cookies referem-se a arquivos de texto enviados pela plataforma ao computador do usuário e visitante e que nele ficam armazenados, com informações relacionadas à navegação no site. Tais informações são relacionadas aos dados de acesso como local e horário de acesso e são armazenadas pelo navegador do usuário e visitante para que o servidor da plataforma possa lê-las posteriormente a fim de personalizar os serviços da plataforma.</w:t>
+      </w:r>
+    </w:p>
+    <w:p>
+      <w:pPr>
+        <w:jc w:val="both"/>
+        <w:rPr>
+          <w:rFonts w:ascii="Times New Roman" w:hAnsi="Times New Roman" w:cs="Times New Roman"/>
+          <w:lang w:val="pt-BR"/>
+        </w:rPr>
+      </w:pPr>
+      <w:r>
+        <w:rPr>
+          <w:rFonts w:ascii="Times New Roman" w:hAnsi="Times New Roman" w:cs="Times New Roman"/>
+          <w:lang w:val="pt-BR"/>
+        </w:rPr>
+        <w:t>O cookie persistente permanece no disco rígido do usuário e visitante depois que o navegador é fechado e será usado pelo navegador em visitas subsequentes ao site. Os cookies persistentes podem ser removidos seguindo as instruções do seu navegador. Já o cookie de sessão é temporário e desaparece depois que o navegador é fechado. É possível redefinir seu navegador da web para recusar todos os cookies, porém alguns recursos da plataforma podem não funcionar corretamente se a capacidade de aceitar cookies estiver desabilitada.</w:t>
       </w:r>
     </w:p>
     <w:p>
@@ -854,6 +2048,7 @@
           <w:lang w:val="pt-BR"/>
         </w:rPr>
       </w:pPr>
+      <w:bookmarkStart w:id="9" w:name="_Toc114556036"/>
       <w:r>
         <w:rPr>
           <w:lang w:val="pt-BR"/>
@@ -864,85 +2059,78 @@
         <w:rPr>
           <w:lang w:val="pt-BR"/>
         </w:rPr>
-        <w:t>6</w:t>
-      </w:r>
-      <w:r>
-        <w:rPr>
-          <w:lang w:val="pt-BR"/>
-        </w:rPr>
-        <w:t xml:space="preserve"> - SEGURANÇA DOS DADOS PESSOAIS ARMAZENADOS</w:t>
-      </w:r>
-    </w:p>
-    <w:p>
-      <w:pPr>
-        <w:jc w:val="both"/>
-        <w:rPr>
-          <w:rFonts w:ascii="Times New Roman" w:hAnsi="Times New Roman" w:cs="Times New Roman"/>
-          <w:lang w:val="pt-BR"/>
-        </w:rPr>
-      </w:pPr>
-    </w:p>
-    <w:p>
-      <w:pPr>
-        <w:jc w:val="both"/>
-        <w:rPr>
-          <w:rFonts w:ascii="Times New Roman" w:hAnsi="Times New Roman" w:cs="Times New Roman"/>
-          <w:lang w:val="pt-BR"/>
-        </w:rPr>
-      </w:pPr>
-      <w:r>
-        <w:rPr>
-          <w:rFonts w:ascii="Times New Roman" w:hAnsi="Times New Roman" w:cs="Times New Roman"/>
-          <w:lang w:val="pt-BR"/>
-        </w:rPr>
-        <w:t>A plataforma se compromete a aplicar as medidas técnicas e organizativas aptas a proteger os dados pessoais de acessos não autorizados e de situações de destruição, perda, alteração, comunicação ou difusão de tais dados.</w:t>
-      </w:r>
-    </w:p>
-    <w:p>
-      <w:pPr>
-        <w:jc w:val="both"/>
-        <w:rPr>
-          <w:rFonts w:ascii="Times New Roman" w:hAnsi="Times New Roman" w:cs="Times New Roman"/>
-          <w:lang w:val="pt-BR"/>
-        </w:rPr>
-      </w:pPr>
-      <w:r>
-        <w:rPr>
-          <w:rFonts w:ascii="Times New Roman" w:hAnsi="Times New Roman" w:cs="Times New Roman"/>
-          <w:lang w:val="pt-BR"/>
-        </w:rPr>
-        <w:t xml:space="preserve">A plataforma não se exime de responsabilidade por culpa exclusiva de </w:t>
-      </w:r>
-      <w:r>
-        <w:rPr>
-          <w:rFonts w:ascii="Times New Roman" w:hAnsi="Times New Roman" w:cs="Times New Roman"/>
-          <w:lang w:val="pt-BR"/>
-        </w:rPr>
-        <w:t>terceiros</w:t>
-      </w:r>
-      <w:r>
-        <w:rPr>
-          <w:rFonts w:ascii="Times New Roman" w:hAnsi="Times New Roman" w:cs="Times New Roman"/>
-          <w:lang w:val="pt-BR"/>
-        </w:rPr>
-        <w:t>, como em caso de ataque de hackers ou crackers, ou culpa exclusiva do usuário, como no caso em que ele mesmo transfere seus dados a terceiros. O site se compromete a comunicar o usuário em caso de alguma violação de segurança dos seus dados pessoais.</w:t>
-      </w:r>
-    </w:p>
-    <w:p>
-      <w:pPr>
-        <w:jc w:val="both"/>
-        <w:rPr>
-          <w:rFonts w:ascii="Times New Roman" w:hAnsi="Times New Roman" w:cs="Times New Roman"/>
-          <w:lang w:val="pt-BR"/>
-        </w:rPr>
-      </w:pPr>
-      <w:r>
-        <w:rPr>
-          <w:rFonts w:ascii="Times New Roman" w:hAnsi="Times New Roman" w:cs="Times New Roman"/>
-          <w:lang w:val="pt-BR"/>
-        </w:rPr>
-        <w:lastRenderedPageBreak/>
-        <w:t>Os dados pessoais armazenados são tratados com confidencialidade, dentro dos limites legais. No entanto, podemos divulgar suas informações pessoais caso sejamos obrigados pela lei para fazê-lo ou se você violar nossos Termos de Serviço.</w:t>
+        <w:t>9</w:t>
+      </w:r>
+      <w:r>
+        <w:rPr>
+          <w:lang w:val="pt-BR"/>
+        </w:rPr>
+        <w:t xml:space="preserve"> - CONSENTIMENTO</w:t>
+      </w:r>
+      <w:bookmarkEnd w:id="9"/>
+    </w:p>
+    <w:p>
+      <w:pPr>
+        <w:jc w:val="both"/>
+        <w:rPr>
+          <w:rFonts w:ascii="Times New Roman" w:hAnsi="Times New Roman" w:cs="Times New Roman"/>
+          <w:lang w:val="pt-BR"/>
+        </w:rPr>
+      </w:pPr>
+    </w:p>
+    <w:p>
+      <w:pPr>
+        <w:jc w:val="both"/>
+        <w:rPr>
+          <w:rFonts w:ascii="Times New Roman" w:hAnsi="Times New Roman" w:cs="Times New Roman"/>
+          <w:lang w:val="pt-BR"/>
+        </w:rPr>
+      </w:pPr>
+      <w:r>
+        <w:rPr>
+          <w:rFonts w:ascii="Times New Roman" w:hAnsi="Times New Roman" w:cs="Times New Roman"/>
+          <w:lang w:val="pt-BR"/>
+        </w:rPr>
+        <w:t>Ao utilizar os serviços e fornecer as informações pessoais na plataforma, o usuário está consentindo com a presente Política de Privacidade.</w:t>
+      </w:r>
+    </w:p>
+    <w:p>
+      <w:pPr>
+        <w:jc w:val="both"/>
+        <w:rPr>
+          <w:rFonts w:ascii="Times New Roman" w:hAnsi="Times New Roman" w:cs="Times New Roman"/>
+          <w:lang w:val="pt-BR"/>
+        </w:rPr>
+      </w:pPr>
+      <w:r>
+        <w:rPr>
+          <w:rFonts w:ascii="Times New Roman" w:hAnsi="Times New Roman" w:cs="Times New Roman"/>
+          <w:lang w:val="pt-BR"/>
+        </w:rPr>
+        <w:t>O usuário, ao cadastrar-se, manifesta conhecer e pode exercitar seus direitos de cancelar seu cadastro, acessar e atualizar seus dados pessoais e garante a veracidade das informações por ele disponibilizadas.</w:t>
+      </w:r>
+    </w:p>
+    <w:p>
+      <w:pPr>
+        <w:jc w:val="both"/>
+        <w:rPr>
+          <w:rFonts w:ascii="Times New Roman" w:hAnsi="Times New Roman" w:cs="Times New Roman"/>
+          <w:lang w:val="pt-BR"/>
+        </w:rPr>
+      </w:pPr>
+      <w:r>
+        <w:rPr>
+          <w:rFonts w:ascii="Times New Roman" w:hAnsi="Times New Roman" w:cs="Times New Roman"/>
+          <w:lang w:val="pt-BR"/>
+        </w:rPr>
+        <w:t xml:space="preserve">O usuário tem direito de retirar o seu consentimento a qualquer tempo, para tanto deve </w:t>
+      </w:r>
+      <w:r>
+        <w:rPr>
+          <w:rFonts w:ascii="Times New Roman" w:hAnsi="Times New Roman" w:cs="Times New Roman"/>
+          <w:lang w:val="pt-BR"/>
+        </w:rPr>
+        <w:t>apenas fazer o pedido de exclusão de conta.</w:t>
       </w:r>
     </w:p>
     <w:p>
@@ -962,6 +2150,7 @@
           <w:lang w:val="pt-BR"/>
         </w:rPr>
       </w:pPr>
+      <w:bookmarkStart w:id="10" w:name="_Toc114556037"/>
       <w:r>
         <w:rPr>
           <w:lang w:val="pt-BR"/>
@@ -972,54 +2161,85 @@
         <w:rPr>
           <w:lang w:val="pt-BR"/>
         </w:rPr>
-        <w:t>7</w:t>
-      </w:r>
-      <w:r>
-        <w:rPr>
-          <w:lang w:val="pt-BR"/>
-        </w:rPr>
-        <w:t xml:space="preserve"> - COMPARTILHAMENTO DOS DADOS</w:t>
-      </w:r>
-    </w:p>
-    <w:p>
-      <w:pPr>
-        <w:jc w:val="both"/>
-        <w:rPr>
-          <w:rFonts w:ascii="Times New Roman" w:hAnsi="Times New Roman" w:cs="Times New Roman"/>
-          <w:lang w:val="pt-BR"/>
-        </w:rPr>
-      </w:pPr>
-    </w:p>
-    <w:p>
-      <w:pPr>
-        <w:jc w:val="both"/>
-        <w:rPr>
-          <w:rFonts w:ascii="Times New Roman" w:hAnsi="Times New Roman" w:cs="Times New Roman"/>
-          <w:lang w:val="pt-BR"/>
-        </w:rPr>
-      </w:pPr>
-      <w:r>
-        <w:rPr>
-          <w:rFonts w:ascii="Times New Roman" w:hAnsi="Times New Roman" w:cs="Times New Roman"/>
-          <w:lang w:val="pt-BR"/>
-        </w:rPr>
-        <w:t>O compartilhamento de dados do usuário ocorre apenas com os dados referentes a publicações realizadas pelo próprio usuário, tais ações são compartilhadas publicamente com os outros usuários.</w:t>
-      </w:r>
-    </w:p>
-    <w:p>
-      <w:pPr>
-        <w:jc w:val="both"/>
-        <w:rPr>
-          <w:rFonts w:ascii="Times New Roman" w:hAnsi="Times New Roman" w:cs="Times New Roman"/>
-          <w:lang w:val="pt-BR"/>
-        </w:rPr>
-      </w:pPr>
-      <w:r>
-        <w:rPr>
-          <w:rFonts w:ascii="Times New Roman" w:hAnsi="Times New Roman" w:cs="Times New Roman"/>
-          <w:lang w:val="pt-BR"/>
-        </w:rPr>
-        <w:t>Os dados do perfil do usuário são compartilhados publicamente em sistemas de busca e dentro da plataforma, sendo permitido ao usuário modificar tal configuração para que seu perfil não apareça nos resultados de busca de tais ferramentas.</w:t>
+        <w:t>10</w:t>
+      </w:r>
+      <w:r>
+        <w:rPr>
+          <w:lang w:val="pt-BR"/>
+        </w:rPr>
+        <w:t xml:space="preserve"> - ALTERAÇÕES PARA ESSA POLÍTICA DE PRIVACIDADE</w:t>
+      </w:r>
+      <w:bookmarkEnd w:id="10"/>
+    </w:p>
+    <w:p>
+      <w:pPr>
+        <w:jc w:val="both"/>
+        <w:rPr>
+          <w:rFonts w:ascii="Times New Roman" w:hAnsi="Times New Roman" w:cs="Times New Roman"/>
+          <w:lang w:val="pt-BR"/>
+        </w:rPr>
+      </w:pPr>
+    </w:p>
+    <w:p>
+      <w:pPr>
+        <w:jc w:val="both"/>
+        <w:rPr>
+          <w:rFonts w:ascii="Times New Roman" w:hAnsi="Times New Roman" w:cs="Times New Roman"/>
+          <w:lang w:val="pt-BR"/>
+        </w:rPr>
+      </w:pPr>
+      <w:r>
+        <w:rPr>
+          <w:rFonts w:ascii="Times New Roman" w:hAnsi="Times New Roman" w:cs="Times New Roman"/>
+          <w:lang w:val="pt-BR"/>
+        </w:rPr>
+        <w:t>Reservamos o direito de modificar essa Política de Privacidade a qualquer momento, então, é recomendável que o usuário e visitante revise-a com frequência.</w:t>
+      </w:r>
+    </w:p>
+    <w:p>
+      <w:pPr>
+        <w:jc w:val="both"/>
+        <w:rPr>
+          <w:rFonts w:ascii="Times New Roman" w:hAnsi="Times New Roman" w:cs="Times New Roman"/>
+          <w:lang w:val="pt-BR"/>
+        </w:rPr>
+      </w:pPr>
+      <w:r>
+        <w:rPr>
+          <w:rFonts w:ascii="Times New Roman" w:hAnsi="Times New Roman" w:cs="Times New Roman"/>
+          <w:lang w:val="pt-BR"/>
+        </w:rPr>
+        <w:t>As alterações e esclarecimentos vão surtir efeito imediatamente após sua publicação na plataforma. Quando realizadas alterações os usuários serão notificados. Ao utilizar o serviço ou fornecer informações pessoais após eventuais modificações, o usuário e visitante demonstra sua concordância com as novas normas.</w:t>
+      </w:r>
+    </w:p>
+    <w:p>
+      <w:pPr>
+        <w:jc w:val="both"/>
+        <w:rPr>
+          <w:rFonts w:ascii="Times New Roman" w:hAnsi="Times New Roman" w:cs="Times New Roman"/>
+          <w:lang w:val="pt-BR"/>
+        </w:rPr>
+      </w:pPr>
+      <w:r>
+        <w:rPr>
+          <w:rFonts w:ascii="Times New Roman" w:hAnsi="Times New Roman" w:cs="Times New Roman"/>
+          <w:lang w:val="pt-BR"/>
+        </w:rPr>
+        <w:t xml:space="preserve">Diante da fusão ou venda da plataforma à outra empresa os dados dos usuários podem ser </w:t>
+      </w:r>
+      <w:r>
+        <w:rPr>
+          <w:rFonts w:ascii="Times New Roman" w:hAnsi="Times New Roman" w:cs="Times New Roman"/>
+          <w:lang w:val="pt-BR"/>
+        </w:rPr>
+        <w:t>transferidos</w:t>
+      </w:r>
+      <w:r>
+        <w:rPr>
+          <w:rFonts w:ascii="Times New Roman" w:hAnsi="Times New Roman" w:cs="Times New Roman"/>
+          <w:lang w:val="pt-BR"/>
+        </w:rPr>
+        <w:t xml:space="preserve"> para os novos proprietários para que a permanência dos serviços oferecidos.</w:t>
       </w:r>
     </w:p>
     <w:p>
@@ -1039,291 +2259,7 @@
           <w:lang w:val="pt-BR"/>
         </w:rPr>
       </w:pPr>
-      <w:r>
-        <w:rPr>
-          <w:lang w:val="pt-BR"/>
-        </w:rPr>
-        <w:t xml:space="preserve">SEÇÃO </w:t>
-      </w:r>
-      <w:r>
-        <w:rPr>
-          <w:lang w:val="pt-BR"/>
-        </w:rPr>
-        <w:t>8</w:t>
-      </w:r>
-      <w:r>
-        <w:rPr>
-          <w:lang w:val="pt-BR"/>
-        </w:rPr>
-        <w:t xml:space="preserve"> – COOKIES OU DADOS DE NAVEGAÇÃO</w:t>
-      </w:r>
-    </w:p>
-    <w:p>
-      <w:pPr>
-        <w:jc w:val="both"/>
-        <w:rPr>
-          <w:rFonts w:ascii="Times New Roman" w:hAnsi="Times New Roman" w:cs="Times New Roman"/>
-          <w:lang w:val="pt-BR"/>
-        </w:rPr>
-      </w:pPr>
-    </w:p>
-    <w:p>
-      <w:pPr>
-        <w:jc w:val="both"/>
-        <w:rPr>
-          <w:rFonts w:ascii="Times New Roman" w:hAnsi="Times New Roman" w:cs="Times New Roman"/>
-          <w:lang w:val="pt-BR"/>
-        </w:rPr>
-      </w:pPr>
-      <w:r>
-        <w:rPr>
-          <w:rFonts w:ascii="Times New Roman" w:hAnsi="Times New Roman" w:cs="Times New Roman"/>
-          <w:lang w:val="pt-BR"/>
-        </w:rPr>
-        <w:t>Os cookies referem-se a arquivos de texto enviados pela plataforma ao computador do usuário e visitante e que nele ficam armazenados, com informações relacionadas à navegação no site. Tais informações são relacionadas aos dados de acesso como local e horário de acesso e são armazenadas pelo navegador do usuário e visitante para que o servidor da plataforma possa lê-las posteriormente a fim de personalizar os serviços da plataforma.</w:t>
-      </w:r>
-    </w:p>
-    <w:p>
-      <w:pPr>
-        <w:jc w:val="both"/>
-        <w:rPr>
-          <w:rFonts w:ascii="Times New Roman" w:hAnsi="Times New Roman" w:cs="Times New Roman"/>
-          <w:lang w:val="pt-BR"/>
-        </w:rPr>
-      </w:pPr>
-      <w:r>
-        <w:rPr>
-          <w:rFonts w:ascii="Times New Roman" w:hAnsi="Times New Roman" w:cs="Times New Roman"/>
-          <w:lang w:val="pt-BR"/>
-        </w:rPr>
-        <w:t>O cookie persistente permanece no disco rígido do usuário e visitante depois que o navegador é fechado e será usado pelo navegador em visitas subsequentes ao site. Os cookies persistentes podem ser removidos seguindo as instruções do seu navegador. Já o cookie de sessão é temporário e desaparece depois que o navegador é fechado. É possível redefinir seu navegador da web para recusar todos os cookies, porém alguns recursos da plataforma podem não funcionar corretamente se a capacidade de aceitar cookies estiver desabilitada.</w:t>
-      </w:r>
-    </w:p>
-    <w:p>
-      <w:pPr>
-        <w:jc w:val="both"/>
-        <w:rPr>
-          <w:rFonts w:ascii="Times New Roman" w:hAnsi="Times New Roman" w:cs="Times New Roman"/>
-          <w:lang w:val="pt-BR"/>
-        </w:rPr>
-      </w:pPr>
-    </w:p>
-    <w:p>
-      <w:pPr>
-        <w:pStyle w:val="Heading1"/>
-        <w:jc w:val="both"/>
-        <w:rPr>
-          <w:lang w:val="pt-BR"/>
-        </w:rPr>
-      </w:pPr>
-      <w:r>
-        <w:rPr>
-          <w:lang w:val="pt-BR"/>
-        </w:rPr>
-        <w:t xml:space="preserve">SEÇÃO </w:t>
-      </w:r>
-      <w:r>
-        <w:rPr>
-          <w:lang w:val="pt-BR"/>
-        </w:rPr>
-        <w:t>9</w:t>
-      </w:r>
-      <w:r>
-        <w:rPr>
-          <w:lang w:val="pt-BR"/>
-        </w:rPr>
-        <w:t xml:space="preserve"> - CONSENTIMENTO</w:t>
-      </w:r>
-    </w:p>
-    <w:p>
-      <w:pPr>
-        <w:jc w:val="both"/>
-        <w:rPr>
-          <w:rFonts w:ascii="Times New Roman" w:hAnsi="Times New Roman" w:cs="Times New Roman"/>
-          <w:lang w:val="pt-BR"/>
-        </w:rPr>
-      </w:pPr>
-    </w:p>
-    <w:p>
-      <w:pPr>
-        <w:jc w:val="both"/>
-        <w:rPr>
-          <w:rFonts w:ascii="Times New Roman" w:hAnsi="Times New Roman" w:cs="Times New Roman"/>
-          <w:lang w:val="pt-BR"/>
-        </w:rPr>
-      </w:pPr>
-      <w:r>
-        <w:rPr>
-          <w:rFonts w:ascii="Times New Roman" w:hAnsi="Times New Roman" w:cs="Times New Roman"/>
-          <w:lang w:val="pt-BR"/>
-        </w:rPr>
-        <w:t>Ao utilizar os serviços e fornecer as informações pessoais na plataforma, o usuário está consentindo com a presente Política de Privacidade.</w:t>
-      </w:r>
-    </w:p>
-    <w:p>
-      <w:pPr>
-        <w:jc w:val="both"/>
-        <w:rPr>
-          <w:rFonts w:ascii="Times New Roman" w:hAnsi="Times New Roman" w:cs="Times New Roman"/>
-          <w:lang w:val="pt-BR"/>
-        </w:rPr>
-      </w:pPr>
-      <w:r>
-        <w:rPr>
-          <w:rFonts w:ascii="Times New Roman" w:hAnsi="Times New Roman" w:cs="Times New Roman"/>
-          <w:lang w:val="pt-BR"/>
-        </w:rPr>
-        <w:t>O usuário, ao cadastrar-se, manifesta conhecer e pode exercitar seus direitos de cancelar seu cadastro, acessar e atualizar seus dados pessoais e garante a veracidade das informações por ele disponibilizadas.</w:t>
-      </w:r>
-    </w:p>
-    <w:p>
-      <w:pPr>
-        <w:jc w:val="both"/>
-        <w:rPr>
-          <w:rFonts w:ascii="Times New Roman" w:hAnsi="Times New Roman" w:cs="Times New Roman"/>
-          <w:lang w:val="pt-BR"/>
-        </w:rPr>
-      </w:pPr>
-      <w:r>
-        <w:rPr>
-          <w:rFonts w:ascii="Times New Roman" w:hAnsi="Times New Roman" w:cs="Times New Roman"/>
-          <w:lang w:val="pt-BR"/>
-        </w:rPr>
-        <w:t xml:space="preserve">O usuário tem direito de retirar o seu consentimento a qualquer tempo, para tanto deve </w:t>
-      </w:r>
-      <w:r>
-        <w:rPr>
-          <w:rFonts w:ascii="Times New Roman" w:hAnsi="Times New Roman" w:cs="Times New Roman"/>
-          <w:lang w:val="pt-BR"/>
-        </w:rPr>
-        <w:t>apenas fazer o pedido de exclusão de conta.</w:t>
-      </w:r>
-    </w:p>
-    <w:p>
-      <w:pPr>
-        <w:jc w:val="both"/>
-        <w:rPr>
-          <w:rFonts w:ascii="Times New Roman" w:hAnsi="Times New Roman" w:cs="Times New Roman"/>
-          <w:lang w:val="pt-BR"/>
-        </w:rPr>
-      </w:pPr>
-    </w:p>
-    <w:p>
-      <w:pPr>
-        <w:pStyle w:val="Heading1"/>
-        <w:jc w:val="both"/>
-        <w:rPr>
-          <w:lang w:val="pt-BR"/>
-        </w:rPr>
-      </w:pPr>
-      <w:r>
-        <w:rPr>
-          <w:lang w:val="pt-BR"/>
-        </w:rPr>
-        <w:t xml:space="preserve">SEÇÃO </w:t>
-      </w:r>
-      <w:r>
-        <w:rPr>
-          <w:lang w:val="pt-BR"/>
-        </w:rPr>
-        <w:t>10</w:t>
-      </w:r>
-      <w:r>
-        <w:rPr>
-          <w:lang w:val="pt-BR"/>
-        </w:rPr>
-        <w:t xml:space="preserve"> - ALTERAÇÕES PARA ESSA POLÍTICA DE PRIVACIDADE</w:t>
-      </w:r>
-    </w:p>
-    <w:p>
-      <w:pPr>
-        <w:jc w:val="both"/>
-        <w:rPr>
-          <w:rFonts w:ascii="Times New Roman" w:hAnsi="Times New Roman" w:cs="Times New Roman"/>
-          <w:lang w:val="pt-BR"/>
-        </w:rPr>
-      </w:pPr>
-    </w:p>
-    <w:p>
-      <w:pPr>
-        <w:jc w:val="both"/>
-        <w:rPr>
-          <w:rFonts w:ascii="Times New Roman" w:hAnsi="Times New Roman" w:cs="Times New Roman"/>
-          <w:lang w:val="pt-BR"/>
-        </w:rPr>
-      </w:pPr>
-      <w:r>
-        <w:rPr>
-          <w:rFonts w:ascii="Times New Roman" w:hAnsi="Times New Roman" w:cs="Times New Roman"/>
-          <w:lang w:val="pt-BR"/>
-        </w:rPr>
-        <w:t>Reservamos o direito de modificar essa Política de Privacidade a qualquer momento, então, é recomendável que o usuário e visitante revise-a com frequência.</w:t>
-      </w:r>
-    </w:p>
-    <w:p>
-      <w:pPr>
-        <w:jc w:val="both"/>
-        <w:rPr>
-          <w:rFonts w:ascii="Times New Roman" w:hAnsi="Times New Roman" w:cs="Times New Roman"/>
-          <w:lang w:val="pt-BR"/>
-        </w:rPr>
-      </w:pPr>
-      <w:r>
-        <w:rPr>
-          <w:rFonts w:ascii="Times New Roman" w:hAnsi="Times New Roman" w:cs="Times New Roman"/>
-          <w:lang w:val="pt-BR"/>
-        </w:rPr>
-        <w:lastRenderedPageBreak/>
-        <w:t>As alterações e esclarecimentos vão surtir efeito imediatamente após sua publicação na plataforma. Quando realizadas alterações os usuários serão notificados. Ao utilizar o serviço ou fornecer informações pessoais após eventuais modificações, o usuário e visitante demonstra sua concordância com as novas normas.</w:t>
-      </w:r>
-    </w:p>
-    <w:p>
-      <w:pPr>
-        <w:jc w:val="both"/>
-        <w:rPr>
-          <w:rFonts w:ascii="Times New Roman" w:hAnsi="Times New Roman" w:cs="Times New Roman"/>
-          <w:lang w:val="pt-BR"/>
-        </w:rPr>
-      </w:pPr>
-      <w:r>
-        <w:rPr>
-          <w:rFonts w:ascii="Times New Roman" w:hAnsi="Times New Roman" w:cs="Times New Roman"/>
-          <w:lang w:val="pt-BR"/>
-        </w:rPr>
-        <w:t xml:space="preserve">Diante da fusão ou venda da plataforma à outra empresa os dados dos usuários podem ser </w:t>
-      </w:r>
-      <w:r>
-        <w:rPr>
-          <w:rFonts w:ascii="Times New Roman" w:hAnsi="Times New Roman" w:cs="Times New Roman"/>
-          <w:lang w:val="pt-BR"/>
-        </w:rPr>
-        <w:t>transferidos</w:t>
-      </w:r>
-      <w:r>
-        <w:rPr>
-          <w:rFonts w:ascii="Times New Roman" w:hAnsi="Times New Roman" w:cs="Times New Roman"/>
-          <w:lang w:val="pt-BR"/>
-        </w:rPr>
-        <w:t xml:space="preserve"> para os novos proprietários para que a permanência dos serviços oferecidos.</w:t>
-      </w:r>
-    </w:p>
-    <w:p>
-      <w:pPr>
-        <w:jc w:val="both"/>
-        <w:rPr>
-          <w:rFonts w:ascii="Times New Roman" w:hAnsi="Times New Roman" w:cs="Times New Roman"/>
-          <w:lang w:val="pt-BR"/>
-        </w:rPr>
-      </w:pPr>
-    </w:p>
-    <w:p>
-      <w:pPr>
-        <w:pStyle w:val="Heading1"/>
-        <w:jc w:val="both"/>
-        <w:rPr>
-          <w:lang w:val="pt-BR"/>
-        </w:rPr>
-      </w:pPr>
+      <w:bookmarkStart w:id="11" w:name="_Toc114556038"/>
       <w:r>
         <w:rPr>
           <w:lang w:val="pt-BR"/>
@@ -1342,6 +2278,7 @@
         </w:rPr>
         <w:t xml:space="preserve"> – JURISDIÇÃO PARA RESOLUÇÃO DE CONFLITOS</w:t>
       </w:r>
+      <w:bookmarkEnd w:id="11"/>
     </w:p>
     <w:p>
       <w:pPr>
@@ -1385,10 +2322,12 @@
       </w:r>
     </w:p>
     <w:sectPr>
-      <w:footerReference w:type="default" r:id="rId6"/>
+      <w:footerReference w:type="default" r:id="rId8"/>
       <w:pgSz w:w="11906" w:h="16838"/>
       <w:pgMar w:top="1417" w:right="1417" w:bottom="1134" w:left="1417" w:header="708" w:footer="708" w:gutter="0"/>
+      <w:pgNumType w:fmt="upperRoman"/>
       <w:cols w:space="708"/>
+      <w:titlePg/>
       <w:docGrid w:linePitch="360"/>
     </w:sectPr>
   </w:body>
@@ -1396,7 +2335,7 @@
 </file>
 
 <file path=word/endnotes.xml><?xml version="1.0" encoding="utf-8"?>
-<w:endnotes xmlns:wpc="http://schemas.microsoft.com/office/word/2010/wordprocessingCanvas" xmlns:cx="http://schemas.microsoft.com/office/drawing/2014/chartex" xmlns:cx1="http://schemas.microsoft.com/office/drawing/2015/9/8/chartex" xmlns:cx2="http://schemas.microsoft.com/office/drawing/2015/10/21/chartex" xmlns:cx3="http://schemas.microsoft.com/office/drawing/2016/5/9/chartex" xmlns:cx4="http://schemas.microsoft.com/office/drawing/2016/5/10/chartex" xmlns:cx5="http://schemas.microsoft.com/office/drawing/2016/5/11/chartex" xmlns:cx6="http://schemas.microsoft.com/office/drawing/2016/5/12/chartex" xmlns:cx7="http://schemas.microsoft.com/office/drawing/2016/5/13/chartex" xmlns:cx8="http://schemas.microsoft.com/office/drawing/2016/5/14/chartex" xmlns:mc="http://schemas.openxmlformats.org/markup-compatibility/2006" xmlns:aink="http://schemas.microsoft.com/office/drawing/2016/ink" xmlns:am3d="http://schemas.microsoft.com/office/drawing/2017/model3d" xmlns:o="urn:schemas-microsoft-com:office:office" xmlns:oel="http://schemas.microsoft.com/office/2019/extlst" xmlns:r="http://schemas.openxmlformats.org/officeDocument/2006/relationships" xmlns:m="http://schemas.openxmlformats.org/officeDocument/2006/math" xmlns:v="urn:schemas-microsoft-com:vml" xmlns:wp14="http://schemas.microsoft.com/office/word/2010/wordprocessingDrawing" xmlns:wp="http://schemas.openxmlformats.org/drawingml/2006/wordprocessingDrawing" xmlns:w10="urn:schemas-microsoft-com:office:word" xmlns:w="http://schemas.openxmlformats.org/wordprocessingml/2006/main" xmlns:w14="http://schemas.microsoft.com/office/word/2010/wordml" xmlns:w15="http://schemas.microsoft.com/office/word/2012/wordml" xmlns:w16cex="http://schemas.microsoft.com/office/word/2018/wordml/cex" xmlns:w16cid="http://schemas.microsoft.com/office/word/2016/wordml/cid" xmlns:w16="http://schemas.microsoft.com/office/word/2018/wordml" xmlns:w16sdtdh="http://schemas.microsoft.com/office/word/2020/wordml/sdtdatahash" xmlns:w16se="http://schemas.microsoft.com/office/word/2015/wordml/symex" xmlns:wpg="http://schemas.microsoft.com/office/word/2010/wordprocessingGroup" xmlns:wpi="http://schemas.microsoft.com/office/word/2010/wordprocessingInk" xmlns:wne="http://schemas.microsoft.com/office/word/2006/wordml" xmlns:wps="http://schemas.microsoft.com/office/word/2010/wordprocessingShape" mc:Ignorable="w14 w15 w16se w16cid w16 w16cex w16sdtdh wp14">
+<w:endnotes xmlns:wpc="http://schemas.microsoft.com/office/word/2010/wordprocessingCanvas" xmlns:cx="http://schemas.microsoft.com/office/drawing/2014/chartex" xmlns:cx1="http://schemas.microsoft.com/office/drawing/2015/9/8/chartex" xmlns:cx2="http://schemas.microsoft.com/office/drawing/2015/10/21/chartex" xmlns:cx3="http://schemas.microsoft.com/office/drawing/2016/5/9/chartex" xmlns:cx4="http://schemas.microsoft.com/office/drawing/2016/5/10/chartex" xmlns:cx5="http://schemas.microsoft.com/office/drawing/2016/5/11/chartex" xmlns:cx6="http://schemas.microsoft.com/office/drawing/2016/5/12/chartex" xmlns:cx7="http://schemas.microsoft.com/office/drawing/2016/5/13/chartex" xmlns:cx8="http://schemas.microsoft.com/office/drawing/2016/5/14/chartex" xmlns:mc="http://schemas.openxmlformats.org/markup-compatibility/2006" xmlns:aink="http://schemas.microsoft.com/office/drawing/2016/ink" xmlns:am3d="http://schemas.microsoft.com/office/drawing/2017/model3d" xmlns:o="urn:schemas-microsoft-com:office:office" xmlns:r="http://schemas.openxmlformats.org/officeDocument/2006/relationships" xmlns:m="http://schemas.openxmlformats.org/officeDocument/2006/math" xmlns:v="urn:schemas-microsoft-com:vml" xmlns:wp14="http://schemas.microsoft.com/office/word/2010/wordprocessingDrawing" xmlns:wp="http://schemas.openxmlformats.org/drawingml/2006/wordprocessingDrawing" xmlns:w10="urn:schemas-microsoft-com:office:word" xmlns:w="http://schemas.openxmlformats.org/wordprocessingml/2006/main" xmlns:w14="http://schemas.microsoft.com/office/word/2010/wordml" xmlns:w15="http://schemas.microsoft.com/office/word/2012/wordml" xmlns:w16cid="http://schemas.microsoft.com/office/word/2016/wordml/cid" xmlns:w16se="http://schemas.microsoft.com/office/word/2015/wordml/symex" xmlns:wpg="http://schemas.microsoft.com/office/word/2010/wordprocessingGroup" xmlns:wpi="http://schemas.microsoft.com/office/word/2010/wordprocessingInk" xmlns:wne="http://schemas.microsoft.com/office/word/2006/wordml" xmlns:wps="http://schemas.microsoft.com/office/word/2010/wordprocessingShape" mc:Ignorable="w14 w15 w16se w16cid wp14">
   <w:endnote w:type="separator" w:id="-1">
     <w:p>
       <w:pPr>
@@ -1421,7 +2360,7 @@
 </file>
 
 <file path=word/footer1.xml><?xml version="1.0" encoding="utf-8"?>
-<w:ftr xmlns:wpc="http://schemas.microsoft.com/office/word/2010/wordprocessingCanvas" xmlns:cx="http://schemas.microsoft.com/office/drawing/2014/chartex" xmlns:cx1="http://schemas.microsoft.com/office/drawing/2015/9/8/chartex" xmlns:cx2="http://schemas.microsoft.com/office/drawing/2015/10/21/chartex" xmlns:cx3="http://schemas.microsoft.com/office/drawing/2016/5/9/chartex" xmlns:cx4="http://schemas.microsoft.com/office/drawing/2016/5/10/chartex" xmlns:cx5="http://schemas.microsoft.com/office/drawing/2016/5/11/chartex" xmlns:cx6="http://schemas.microsoft.com/office/drawing/2016/5/12/chartex" xmlns:cx7="http://schemas.microsoft.com/office/drawing/2016/5/13/chartex" xmlns:cx8="http://schemas.microsoft.com/office/drawing/2016/5/14/chartex" xmlns:mc="http://schemas.openxmlformats.org/markup-compatibility/2006" xmlns:aink="http://schemas.microsoft.com/office/drawing/2016/ink" xmlns:am3d="http://schemas.microsoft.com/office/drawing/2017/model3d" xmlns:o="urn:schemas-microsoft-com:office:office" xmlns:oel="http://schemas.microsoft.com/office/2019/extlst" xmlns:r="http://schemas.openxmlformats.org/officeDocument/2006/relationships" xmlns:m="http://schemas.openxmlformats.org/officeDocument/2006/math" xmlns:v="urn:schemas-microsoft-com:vml" xmlns:wp14="http://schemas.microsoft.com/office/word/2010/wordprocessingDrawing" xmlns:wp="http://schemas.openxmlformats.org/drawingml/2006/wordprocessingDrawing" xmlns:w10="urn:schemas-microsoft-com:office:word" xmlns:w="http://schemas.openxmlformats.org/wordprocessingml/2006/main" xmlns:w14="http://schemas.microsoft.com/office/word/2010/wordml" xmlns:w15="http://schemas.microsoft.com/office/word/2012/wordml" xmlns:w16cex="http://schemas.microsoft.com/office/word/2018/wordml/cex" xmlns:w16cid="http://schemas.microsoft.com/office/word/2016/wordml/cid" xmlns:w16="http://schemas.microsoft.com/office/word/2018/wordml" xmlns:w16sdtdh="http://schemas.microsoft.com/office/word/2020/wordml/sdtdatahash" xmlns:w16se="http://schemas.microsoft.com/office/word/2015/wordml/symex" xmlns:wpg="http://schemas.microsoft.com/office/word/2010/wordprocessingGroup" xmlns:wpi="http://schemas.microsoft.com/office/word/2010/wordprocessingInk" xmlns:wne="http://schemas.microsoft.com/office/word/2006/wordml" xmlns:wps="http://schemas.microsoft.com/office/word/2010/wordprocessingShape" mc:Ignorable="w14 w15 w16se w16cid w16 w16cex w16sdtdh wp14">
+<w:ftr xmlns:wpc="http://schemas.microsoft.com/office/word/2010/wordprocessingCanvas" xmlns:cx="http://schemas.microsoft.com/office/drawing/2014/chartex" xmlns:cx1="http://schemas.microsoft.com/office/drawing/2015/9/8/chartex" xmlns:cx2="http://schemas.microsoft.com/office/drawing/2015/10/21/chartex" xmlns:cx3="http://schemas.microsoft.com/office/drawing/2016/5/9/chartex" xmlns:cx4="http://schemas.microsoft.com/office/drawing/2016/5/10/chartex" xmlns:cx5="http://schemas.microsoft.com/office/drawing/2016/5/11/chartex" xmlns:cx6="http://schemas.microsoft.com/office/drawing/2016/5/12/chartex" xmlns:cx7="http://schemas.microsoft.com/office/drawing/2016/5/13/chartex" xmlns:cx8="http://schemas.microsoft.com/office/drawing/2016/5/14/chartex" xmlns:mc="http://schemas.openxmlformats.org/markup-compatibility/2006" xmlns:aink="http://schemas.microsoft.com/office/drawing/2016/ink" xmlns:am3d="http://schemas.microsoft.com/office/drawing/2017/model3d" xmlns:o="urn:schemas-microsoft-com:office:office" xmlns:r="http://schemas.openxmlformats.org/officeDocument/2006/relationships" xmlns:m="http://schemas.openxmlformats.org/officeDocument/2006/math" xmlns:v="urn:schemas-microsoft-com:vml" xmlns:wp14="http://schemas.microsoft.com/office/word/2010/wordprocessingDrawing" xmlns:wp="http://schemas.openxmlformats.org/drawingml/2006/wordprocessingDrawing" xmlns:w10="urn:schemas-microsoft-com:office:word" xmlns:w="http://schemas.openxmlformats.org/wordprocessingml/2006/main" xmlns:w14="http://schemas.microsoft.com/office/word/2010/wordml" xmlns:w15="http://schemas.microsoft.com/office/word/2012/wordml" xmlns:w16cid="http://schemas.microsoft.com/office/word/2016/wordml/cid" xmlns:w16se="http://schemas.microsoft.com/office/word/2015/wordml/symex" xmlns:wpg="http://schemas.microsoft.com/office/word/2010/wordprocessingGroup" xmlns:wpi="http://schemas.microsoft.com/office/word/2010/wordprocessingInk" xmlns:wne="http://schemas.microsoft.com/office/word/2006/wordml" xmlns:wps="http://schemas.microsoft.com/office/word/2010/wordprocessingShape" mc:Ignorable="w14 w15 w16se w16cid wp14">
   <w:p>
     <w:pPr>
       <w:pStyle w:val="Footer"/>
@@ -1511,58 +2450,6 @@
       </w:rPr>
       <w:fldChar w:fldCharType="end"/>
     </w:r>
-    <w:r>
-      <w:rPr>
-        <w:rFonts w:ascii="Arial" w:hAnsi="Arial" w:cs="Arial"/>
-        <w:sz w:val="16"/>
-        <w:szCs w:val="16"/>
-        <w:lang w:val="pt-BR"/>
-      </w:rPr>
-      <w:t>/</w:t>
-    </w:r>
-    <w:r>
-      <w:rPr>
-        <w:rFonts w:ascii="Arial" w:hAnsi="Arial" w:cs="Arial"/>
-        <w:sz w:val="16"/>
-        <w:szCs w:val="16"/>
-      </w:rPr>
-      <w:fldChar w:fldCharType="begin"/>
-    </w:r>
-    <w:r>
-      <w:rPr>
-        <w:rFonts w:ascii="Arial" w:hAnsi="Arial" w:cs="Arial"/>
-        <w:sz w:val="16"/>
-        <w:szCs w:val="16"/>
-        <w:lang w:val="pt-BR"/>
-      </w:rPr>
-      <w:instrText xml:space="preserve"> NUMPAGES   \* MERGEFORMAT </w:instrText>
-    </w:r>
-    <w:r>
-      <w:rPr>
-        <w:rFonts w:ascii="Arial" w:hAnsi="Arial" w:cs="Arial"/>
-        <w:sz w:val="16"/>
-        <w:szCs w:val="16"/>
-      </w:rPr>
-      <w:fldChar w:fldCharType="separate"/>
-    </w:r>
-    <w:r>
-      <w:rPr>
-        <w:rFonts w:ascii="Arial" w:hAnsi="Arial" w:cs="Arial"/>
-        <w:noProof/>
-        <w:sz w:val="16"/>
-        <w:szCs w:val="16"/>
-        <w:lang w:val="pt-BR"/>
-      </w:rPr>
-      <w:t>1</w:t>
-    </w:r>
-    <w:r>
-      <w:rPr>
-        <w:rFonts w:ascii="Arial" w:hAnsi="Arial" w:cs="Arial"/>
-        <w:sz w:val="16"/>
-        <w:szCs w:val="16"/>
-      </w:rPr>
-      <w:fldChar w:fldCharType="end"/>
-    </w:r>
   </w:p>
   <w:p>
     <w:pPr>
@@ -1576,7 +2463,7 @@
 </file>
 
 <file path=word/footnotes.xml><?xml version="1.0" encoding="utf-8"?>
-<w:footnotes xmlns:wpc="http://schemas.microsoft.com/office/word/2010/wordprocessingCanvas" xmlns:cx="http://schemas.microsoft.com/office/drawing/2014/chartex" xmlns:cx1="http://schemas.microsoft.com/office/drawing/2015/9/8/chartex" xmlns:cx2="http://schemas.microsoft.com/office/drawing/2015/10/21/chartex" xmlns:cx3="http://schemas.microsoft.com/office/drawing/2016/5/9/chartex" xmlns:cx4="http://schemas.microsoft.com/office/drawing/2016/5/10/chartex" xmlns:cx5="http://schemas.microsoft.com/office/drawing/2016/5/11/chartex" xmlns:cx6="http://schemas.microsoft.com/office/drawing/2016/5/12/chartex" xmlns:cx7="http://schemas.microsoft.com/office/drawing/2016/5/13/chartex" xmlns:cx8="http://schemas.microsoft.com/office/drawing/2016/5/14/chartex" xmlns:mc="http://schemas.openxmlformats.org/markup-compatibility/2006" xmlns:aink="http://schemas.microsoft.com/office/drawing/2016/ink" xmlns:am3d="http://schemas.microsoft.com/office/drawing/2017/model3d" xmlns:o="urn:schemas-microsoft-com:office:office" xmlns:oel="http://schemas.microsoft.com/office/2019/extlst" xmlns:r="http://schemas.openxmlformats.org/officeDocument/2006/relationships" xmlns:m="http://schemas.openxmlformats.org/officeDocument/2006/math" xmlns:v="urn:schemas-microsoft-com:vml" xmlns:wp14="http://schemas.microsoft.com/office/word/2010/wordprocessingDrawing" xmlns:wp="http://schemas.openxmlformats.org/drawingml/2006/wordprocessingDrawing" xmlns:w10="urn:schemas-microsoft-com:office:word" xmlns:w="http://schemas.openxmlformats.org/wordprocessingml/2006/main" xmlns:w14="http://schemas.microsoft.com/office/word/2010/wordml" xmlns:w15="http://schemas.microsoft.com/office/word/2012/wordml" xmlns:w16cex="http://schemas.microsoft.com/office/word/2018/wordml/cex" xmlns:w16cid="http://schemas.microsoft.com/office/word/2016/wordml/cid" xmlns:w16="http://schemas.microsoft.com/office/word/2018/wordml" xmlns:w16sdtdh="http://schemas.microsoft.com/office/word/2020/wordml/sdtdatahash" xmlns:w16se="http://schemas.microsoft.com/office/word/2015/wordml/symex" xmlns:wpg="http://schemas.microsoft.com/office/word/2010/wordprocessingGroup" xmlns:wpi="http://schemas.microsoft.com/office/word/2010/wordprocessingInk" xmlns:wne="http://schemas.microsoft.com/office/word/2006/wordml" xmlns:wps="http://schemas.microsoft.com/office/word/2010/wordprocessingShape" mc:Ignorable="w14 w15 w16se w16cid w16 w16cex w16sdtdh wp14">
+<w:footnotes xmlns:wpc="http://schemas.microsoft.com/office/word/2010/wordprocessingCanvas" xmlns:cx="http://schemas.microsoft.com/office/drawing/2014/chartex" xmlns:cx1="http://schemas.microsoft.com/office/drawing/2015/9/8/chartex" xmlns:cx2="http://schemas.microsoft.com/office/drawing/2015/10/21/chartex" xmlns:cx3="http://schemas.microsoft.com/office/drawing/2016/5/9/chartex" xmlns:cx4="http://schemas.microsoft.com/office/drawing/2016/5/10/chartex" xmlns:cx5="http://schemas.microsoft.com/office/drawing/2016/5/11/chartex" xmlns:cx6="http://schemas.microsoft.com/office/drawing/2016/5/12/chartex" xmlns:cx7="http://schemas.microsoft.com/office/drawing/2016/5/13/chartex" xmlns:cx8="http://schemas.microsoft.com/office/drawing/2016/5/14/chartex" xmlns:mc="http://schemas.openxmlformats.org/markup-compatibility/2006" xmlns:aink="http://schemas.microsoft.com/office/drawing/2016/ink" xmlns:am3d="http://schemas.microsoft.com/office/drawing/2017/model3d" xmlns:o="urn:schemas-microsoft-com:office:office" xmlns:r="http://schemas.openxmlformats.org/officeDocument/2006/relationships" xmlns:m="http://schemas.openxmlformats.org/officeDocument/2006/math" xmlns:v="urn:schemas-microsoft-com:vml" xmlns:wp14="http://schemas.microsoft.com/office/word/2010/wordprocessingDrawing" xmlns:wp="http://schemas.openxmlformats.org/drawingml/2006/wordprocessingDrawing" xmlns:w10="urn:schemas-microsoft-com:office:word" xmlns:w="http://schemas.openxmlformats.org/wordprocessingml/2006/main" xmlns:w14="http://schemas.microsoft.com/office/word/2010/wordml" xmlns:w15="http://schemas.microsoft.com/office/word/2012/wordml" xmlns:w16cid="http://schemas.microsoft.com/office/word/2016/wordml/cid" xmlns:w16se="http://schemas.microsoft.com/office/word/2015/wordml/symex" xmlns:wpg="http://schemas.microsoft.com/office/word/2010/wordprocessingGroup" xmlns:wpi="http://schemas.microsoft.com/office/word/2010/wordprocessingInk" xmlns:wne="http://schemas.microsoft.com/office/word/2006/wordml" xmlns:wps="http://schemas.microsoft.com/office/word/2010/wordprocessingShape" mc:Ignorable="w14 w15 w16se w16cid wp14">
   <w:footnote w:type="separator" w:id="-1">
     <w:p>
       <w:pPr>
@@ -1601,7 +2488,7 @@
 </file>
 
 <file path=word/styles.xml><?xml version="1.0" encoding="utf-8"?>
-<w:styles xmlns:mc="http://schemas.openxmlformats.org/markup-compatibility/2006" xmlns:r="http://schemas.openxmlformats.org/officeDocument/2006/relationships" xmlns:w="http://schemas.openxmlformats.org/wordprocessingml/2006/main" xmlns:w14="http://schemas.microsoft.com/office/word/2010/wordml" xmlns:w15="http://schemas.microsoft.com/office/word/2012/wordml" xmlns:w16cex="http://schemas.microsoft.com/office/word/2018/wordml/cex" xmlns:w16cid="http://schemas.microsoft.com/office/word/2016/wordml/cid" xmlns:w16="http://schemas.microsoft.com/office/word/2018/wordml" xmlns:w16sdtdh="http://schemas.microsoft.com/office/word/2020/wordml/sdtdatahash" xmlns:w16se="http://schemas.microsoft.com/office/word/2015/wordml/symex" mc:Ignorable="w14 w15 w16se w16cid w16 w16cex w16sdtdh">
+<w:styles xmlns:mc="http://schemas.openxmlformats.org/markup-compatibility/2006" xmlns:r="http://schemas.openxmlformats.org/officeDocument/2006/relationships" xmlns:w="http://schemas.openxmlformats.org/wordprocessingml/2006/main" xmlns:w14="http://schemas.microsoft.com/office/word/2010/wordml" xmlns:w15="http://schemas.microsoft.com/office/word/2012/wordml" xmlns:w16cid="http://schemas.microsoft.com/office/word/2016/wordml/cid" xmlns:w16se="http://schemas.microsoft.com/office/word/2015/wordml/symex" mc:Ignorable="w14 w15 w16se w16cid">
   <w:docDefaults>
     <w:rPrDefault>
       <w:rPr>
@@ -2125,19 +3012,22 @@
     <w:basedOn w:val="Normal"/>
     <w:next w:val="Normal"/>
     <w:link w:val="TitleChar"/>
+    <w:autoRedefine/>
     <w:uiPriority w:val="10"/>
     <w:qFormat/>
-    <w:rsid w:val="009C03F0"/>
+    <w:rsid w:val="00ED4E6C"/>
     <w:pPr>
       <w:spacing w:after="0" w:line="240" w:lineRule="auto"/>
       <w:contextualSpacing/>
+      <w:jc w:val="center"/>
     </w:pPr>
     <w:rPr>
       <w:rFonts w:ascii="Times New Roman" w:eastAsiaTheme="majorEastAsia" w:hAnsi="Times New Roman" w:cstheme="majorBidi"/>
       <w:spacing w:val="-10"/>
       <w:kern w:val="28"/>
-      <w:sz w:val="32"/>
+      <w:sz w:val="56"/>
       <w:szCs w:val="56"/>
+      <w:lang w:val="pt-BR"/>
     </w:rPr>
   </w:style>
   <w:style w:type="character" w:customStyle="1" w:styleId="TitleChar">
@@ -2145,13 +3035,14 @@
     <w:basedOn w:val="DefaultParagraphFont"/>
     <w:link w:val="Title"/>
     <w:uiPriority w:val="10"/>
-    <w:rsid w:val="009C03F0"/>
+    <w:rsid w:val="00ED4E6C"/>
     <w:rPr>
       <w:rFonts w:ascii="Times New Roman" w:eastAsiaTheme="majorEastAsia" w:hAnsi="Times New Roman" w:cstheme="majorBidi"/>
       <w:spacing w:val="-10"/>
       <w:kern w:val="28"/>
-      <w:sz w:val="32"/>
+      <w:sz w:val="56"/>
       <w:szCs w:val="56"/>
+      <w:lang w:val="pt-BR"/>
     </w:rPr>
   </w:style>
   <w:style w:type="character" w:customStyle="1" w:styleId="Heading1Char">
@@ -2165,6 +3056,83 @@
       <w:color w:val="000000" w:themeColor="text1"/>
       <w:sz w:val="24"/>
       <w:szCs w:val="32"/>
+    </w:rPr>
+  </w:style>
+  <w:style w:type="paragraph" w:styleId="EndnoteText">
+    <w:name w:val="endnote text"/>
+    <w:basedOn w:val="Normal"/>
+    <w:link w:val="EndnoteTextChar"/>
+    <w:uiPriority w:val="99"/>
+    <w:semiHidden/>
+    <w:unhideWhenUsed/>
+    <w:rsid w:val="00D725D0"/>
+    <w:pPr>
+      <w:spacing w:after="0" w:line="240" w:lineRule="auto"/>
+    </w:pPr>
+    <w:rPr>
+      <w:sz w:val="20"/>
+      <w:szCs w:val="20"/>
+    </w:rPr>
+  </w:style>
+  <w:style w:type="character" w:customStyle="1" w:styleId="EndnoteTextChar">
+    <w:name w:val="Endnote Text Char"/>
+    <w:basedOn w:val="DefaultParagraphFont"/>
+    <w:link w:val="EndnoteText"/>
+    <w:uiPriority w:val="99"/>
+    <w:semiHidden/>
+    <w:rsid w:val="00D725D0"/>
+    <w:rPr>
+      <w:sz w:val="20"/>
+      <w:szCs w:val="20"/>
+    </w:rPr>
+  </w:style>
+  <w:style w:type="character" w:styleId="EndnoteReference">
+    <w:name w:val="endnote reference"/>
+    <w:basedOn w:val="DefaultParagraphFont"/>
+    <w:uiPriority w:val="99"/>
+    <w:semiHidden/>
+    <w:unhideWhenUsed/>
+    <w:rsid w:val="00D725D0"/>
+    <w:rPr>
+      <w:vertAlign w:val="superscript"/>
+    </w:rPr>
+  </w:style>
+  <w:style w:type="paragraph" w:styleId="TOCHeading">
+    <w:name w:val="TOC Heading"/>
+    <w:basedOn w:val="Heading1"/>
+    <w:next w:val="Normal"/>
+    <w:uiPriority w:val="39"/>
+    <w:unhideWhenUsed/>
+    <w:qFormat/>
+    <w:rsid w:val="0026051B"/>
+    <w:pPr>
+      <w:outlineLvl w:val="9"/>
+    </w:pPr>
+    <w:rPr>
+      <w:sz w:val="32"/>
+    </w:rPr>
+  </w:style>
+  <w:style w:type="paragraph" w:styleId="TOC1">
+    <w:name w:val="toc 1"/>
+    <w:basedOn w:val="Normal"/>
+    <w:next w:val="Normal"/>
+    <w:autoRedefine/>
+    <w:uiPriority w:val="39"/>
+    <w:unhideWhenUsed/>
+    <w:rsid w:val="00D725D0"/>
+    <w:pPr>
+      <w:spacing w:after="100"/>
+    </w:pPr>
+  </w:style>
+  <w:style w:type="character" w:styleId="Hyperlink">
+    <w:name w:val="Hyperlink"/>
+    <w:basedOn w:val="DefaultParagraphFont"/>
+    <w:uiPriority w:val="99"/>
+    <w:unhideWhenUsed/>
+    <w:rsid w:val="00D725D0"/>
+    <w:rPr>
+      <w:color w:val="0000FF" w:themeColor="hyperlink"/>
+      <w:u w:val="single"/>
     </w:rPr>
   </w:style>
 </w:styles>
@@ -2453,4 +3421,16 @@
   <a:objectDefaults/>
   <a:extraClrSchemeLst/>
 </a:theme>
+</file>
+
+<file path=customXml/item1.xml><?xml version="1.0" encoding="utf-8"?>
+<b:Sources xmlns:b="http://schemas.openxmlformats.org/officeDocument/2006/bibliography" xmlns="http://schemas.openxmlformats.org/officeDocument/2006/bibliography" SelectedStyle="\APASixthEditionOfficeOnline.xsl" StyleName="APA" Version="6"/>
+</file>
+
+<file path=customXml/itemProps1.xml><?xml version="1.0" encoding="utf-8"?>
+<ds:datastoreItem xmlns:ds="http://schemas.openxmlformats.org/officeDocument/2006/customXml" ds:itemID="{D93C8489-E512-4264-A92C-BD0D71E71F91}">
+  <ds:schemaRefs>
+    <ds:schemaRef ds:uri="http://schemas.openxmlformats.org/officeDocument/2006/bibliography"/>
+  </ds:schemaRefs>
+</ds:datastoreItem>
 </file>
</xml_diff>